<commit_message>
The time cluse completed but it no checked.
</commit_message>
<xml_diff>
--- a/Time Clause.docx
+++ b/Time Clause.docx
@@ -666,11 +666,6 @@
         <w:t>Would / Should</w:t>
       </w:r>
     </w:p>
-    <w:p>
-      <w:pPr>
-        <w:pStyle w:val="ListParagraph"/>
-      </w:pPr>
-    </w:p>
     <w:tbl>
       <w:tblPr>
         <w:tblStyle w:val="TableGrid"/>
@@ -1146,11 +1141,6 @@
       <w:r>
         <w:t>If you had invited him, he would be here now.</w:t>
       </w:r>
-    </w:p>
-    <w:p>
-      <w:pPr>
-        <w:pStyle w:val="ListParagraph"/>
-      </w:pPr>
     </w:p>
     <w:tbl>
       <w:tblPr>
@@ -1680,35 +1670,7 @@
                               <w:rPr>
                                 <w:lang w:bidi="fa-IR"/>
                               </w:rPr>
-                              <w:t xml:space="preserve">Get </w:t>
-                            </w:r>
-                            <w:proofErr w:type="spellStart"/>
-                            <w:r>
-                              <w:rPr>
-                                <w:lang w:bidi="fa-IR"/>
-                              </w:rPr>
-                              <w:t>sth</w:t>
-                            </w:r>
-                            <w:proofErr w:type="spellEnd"/>
-                            <w:r>
-                              <w:rPr>
-                                <w:lang w:bidi="fa-IR"/>
-                              </w:rPr>
-                              <w:t xml:space="preserve">. to do </w:t>
-                            </w:r>
-                            <w:proofErr w:type="spellStart"/>
-                            <w:r>
-                              <w:rPr>
-                                <w:lang w:bidi="fa-IR"/>
-                              </w:rPr>
-                              <w:t>sth</w:t>
-                            </w:r>
-                            <w:proofErr w:type="spellEnd"/>
-                            <w:r>
-                              <w:rPr>
-                                <w:lang w:bidi="fa-IR"/>
-                              </w:rPr>
-                              <w:t xml:space="preserve">.: </w:t>
+                              <w:t xml:space="preserve">Get sth. to do sth.: </w:t>
                             </w:r>
                             <w:r>
                               <w:rPr>
@@ -1881,35 +1843,7 @@
                         <w:rPr>
                           <w:lang w:bidi="fa-IR"/>
                         </w:rPr>
-                        <w:t xml:space="preserve">Get </w:t>
-                      </w:r>
-                      <w:proofErr w:type="spellStart"/>
-                      <w:r>
-                        <w:rPr>
-                          <w:lang w:bidi="fa-IR"/>
-                        </w:rPr>
-                        <w:t>sth</w:t>
-                      </w:r>
-                      <w:proofErr w:type="spellEnd"/>
-                      <w:r>
-                        <w:rPr>
-                          <w:lang w:bidi="fa-IR"/>
-                        </w:rPr>
-                        <w:t xml:space="preserve">. to do </w:t>
-                      </w:r>
-                      <w:proofErr w:type="spellStart"/>
-                      <w:r>
-                        <w:rPr>
-                          <w:lang w:bidi="fa-IR"/>
-                        </w:rPr>
-                        <w:t>sth</w:t>
-                      </w:r>
-                      <w:proofErr w:type="spellEnd"/>
-                      <w:r>
-                        <w:rPr>
-                          <w:lang w:bidi="fa-IR"/>
-                        </w:rPr>
-                        <w:t xml:space="preserve">.: </w:t>
+                        <w:t xml:space="preserve">Get sth. to do sth.: </w:t>
                       </w:r>
                       <w:r>
                         <w:rPr>
@@ -2079,21 +2013,12 @@
                               </w:rPr>
                               <w:t>(</w:t>
                             </w:r>
-                            <w:proofErr w:type="spellStart"/>
                             <w:r>
                               <w:rPr>
                                 <w:rFonts w:cs="B Compset"/>
                                 <w:lang w:bidi="fa-IR"/>
                               </w:rPr>
-                              <w:t>sth</w:t>
-                            </w:r>
-                            <w:proofErr w:type="spellEnd"/>
-                            <w:r>
-                              <w:rPr>
-                                <w:rFonts w:cs="B Compset"/>
-                                <w:lang w:bidi="fa-IR"/>
-                              </w:rPr>
-                              <w:t>.</w:t>
+                              <w:t>sth.</w:t>
                             </w:r>
                             <w:r>
                               <w:rPr>
@@ -2125,15 +2050,7 @@
                               <w:sym w:font="Wingdings" w:char="F0E0"/>
                             </w:r>
                             <w:r>
-                              <w:t xml:space="preserve"> have </w:t>
-                            </w:r>
-                            <w:proofErr w:type="spellStart"/>
-                            <w:r>
-                              <w:t>sth</w:t>
-                            </w:r>
-                            <w:proofErr w:type="spellEnd"/>
-                            <w:r>
-                              <w:t>. p.p.</w:t>
+                              <w:t xml:space="preserve"> have sth. p.p.</w:t>
                             </w:r>
                           </w:p>
                           <w:p>
@@ -2149,15 +2066,7 @@
                               <w:sym w:font="Wingdings" w:char="F0E0"/>
                             </w:r>
                             <w:r>
-                              <w:t xml:space="preserve"> had </w:t>
-                            </w:r>
-                            <w:proofErr w:type="spellStart"/>
-                            <w:r>
-                              <w:t>sth</w:t>
-                            </w:r>
-                            <w:proofErr w:type="spellEnd"/>
-                            <w:r>
-                              <w:t>. p.p.</w:t>
+                              <w:t xml:space="preserve"> had sth. p.p.</w:t>
                             </w:r>
                           </w:p>
                           <w:p>
@@ -2291,21 +2200,12 @@
                         </w:rPr>
                         <w:t>(</w:t>
                       </w:r>
-                      <w:proofErr w:type="spellStart"/>
                       <w:r>
                         <w:rPr>
                           <w:rFonts w:cs="B Compset"/>
                           <w:lang w:bidi="fa-IR"/>
                         </w:rPr>
-                        <w:t>sth</w:t>
-                      </w:r>
-                      <w:proofErr w:type="spellEnd"/>
-                      <w:r>
-                        <w:rPr>
-                          <w:rFonts w:cs="B Compset"/>
-                          <w:lang w:bidi="fa-IR"/>
-                        </w:rPr>
-                        <w:t>.</w:t>
+                        <w:t>sth.</w:t>
                       </w:r>
                       <w:r>
                         <w:rPr>
@@ -2337,15 +2237,7 @@
                         <w:sym w:font="Wingdings" w:char="F0E0"/>
                       </w:r>
                       <w:r>
-                        <w:t xml:space="preserve"> have </w:t>
-                      </w:r>
-                      <w:proofErr w:type="spellStart"/>
-                      <w:r>
-                        <w:t>sth</w:t>
-                      </w:r>
-                      <w:proofErr w:type="spellEnd"/>
-                      <w:r>
-                        <w:t>. p.p.</w:t>
+                        <w:t xml:space="preserve"> have sth. p.p.</w:t>
                       </w:r>
                     </w:p>
                     <w:p>
@@ -2361,15 +2253,7 @@
                         <w:sym w:font="Wingdings" w:char="F0E0"/>
                       </w:r>
                       <w:r>
-                        <w:t xml:space="preserve"> had </w:t>
-                      </w:r>
-                      <w:proofErr w:type="spellStart"/>
-                      <w:r>
-                        <w:t>sth</w:t>
-                      </w:r>
-                      <w:proofErr w:type="spellEnd"/>
-                      <w:r>
-                        <w:t>. p.p.</w:t>
+                        <w:t xml:space="preserve"> had sth. p.p.</w:t>
                       </w:r>
                     </w:p>
                     <w:p>
@@ -2606,45 +2490,6 @@
     </w:p>
     <w:p>
       <w:pPr>
-        <w:rPr>
-          <w:rFonts w:cs="B Compset"/>
-          <w:rtl/>
-          <w:lang w:bidi="fa-IR"/>
-        </w:rPr>
-      </w:pPr>
-      <w:r>
-        <w:rPr>
-          <w:rFonts w:cs="B Compset"/>
-          <w:rtl/>
-          <w:lang w:bidi="fa-IR"/>
-        </w:rPr>
-        <w:br w:type="page"/>
-      </w:r>
-    </w:p>
-    <w:p>
-      <w:pPr>
-        <w:pStyle w:val="ListParagraph"/>
-        <w:bidi/>
-        <w:spacing w:line="240" w:lineRule="auto"/>
-        <w:rPr>
-          <w:rFonts w:cs="B Compset"/>
-          <w:lang w:bidi="fa-IR"/>
-        </w:rPr>
-      </w:pPr>
-    </w:p>
-    <w:p>
-      <w:pPr>
-        <w:pStyle w:val="ListParagraph"/>
-        <w:bidi/>
-        <w:spacing w:line="240" w:lineRule="auto"/>
-        <w:rPr>
-          <w:rFonts w:cs="B Compset"/>
-          <w:lang w:bidi="fa-IR"/>
-        </w:rPr>
-      </w:pPr>
-    </w:p>
-    <w:p>
-      <w:pPr>
         <w:pStyle w:val="ListParagraph"/>
         <w:numPr>
           <w:ilvl w:val="0"/>
@@ -2660,8 +2505,17 @@
       <w:r>
         <w:rPr>
           <w:rFonts w:cs="B Compset"/>
-          <w:lang w:bidi="fa-IR"/>
-        </w:rPr>
+          <w:rtl/>
+          <w:lang w:bidi="fa-IR"/>
+        </w:rPr>
+        <w:br w:type="page"/>
+      </w:r>
+      <w:r>
+        <w:rPr>
+          <w:rFonts w:cs="B Compset"/>
+          <w:lang w:bidi="fa-IR"/>
+        </w:rPr>
+        <w:lastRenderedPageBreak/>
         <w:t>Simple future in the past</w:t>
       </w:r>
       <w:r>
@@ -2780,14 +2634,7 @@
           <w:rFonts w:cs="B Compset"/>
           <w:lang w:bidi="fa-IR"/>
         </w:rPr>
-        <w:t xml:space="preserve">Simple </w:t>
-      </w:r>
-      <w:r>
-        <w:rPr>
-          <w:rFonts w:cs="B Compset"/>
-          <w:lang w:bidi="fa-IR"/>
-        </w:rPr>
-        <w:t>future</w:t>
+        <w:t>Simple future</w:t>
       </w:r>
     </w:p>
     <w:p>
@@ -3252,14 +3099,7 @@
           <w:rFonts w:cs="B Compset"/>
           <w:lang w:bidi="fa-IR"/>
         </w:rPr>
-        <w:t xml:space="preserve">Simple </w:t>
-      </w:r>
-      <w:r>
-        <w:rPr>
-          <w:rFonts w:cs="B Compset"/>
-          <w:lang w:bidi="fa-IR"/>
-        </w:rPr>
-        <w:t>past</w:t>
+        <w:t>Simple past</w:t>
       </w:r>
     </w:p>
     <w:p>
@@ -3296,7 +3136,7 @@
         </w:rPr>
         <w:t xml:space="preserve"> ( </w:t>
       </w:r>
-      <w:hyperlink r:id="rId5" w:tgtFrame="_blank" w:tooltip="ترجمه We" w:history="1">
+      <w:hyperlink r:id="rId7" w:tgtFrame="_blank" w:tooltip="ترجمه We" w:history="1">
         <w:r>
           <w:t>We</w:t>
         </w:r>
@@ -3307,7 +3147,7 @@
         </w:rPr>
         <w:t> </w:t>
       </w:r>
-      <w:hyperlink r:id="rId6" w:tgtFrame="_blank" w:tooltip="ترجمه went" w:history="1">
+      <w:hyperlink r:id="rId8" w:tgtFrame="_blank" w:tooltip="ترجمه went" w:history="1">
         <w:r>
           <w:t>went</w:t>
         </w:r>
@@ -3318,7 +3158,7 @@
         </w:rPr>
         <w:t> </w:t>
       </w:r>
-      <w:hyperlink r:id="rId7" w:tgtFrame="_blank" w:tooltip="ترجمه to" w:history="1">
+      <w:hyperlink r:id="rId9" w:tgtFrame="_blank" w:tooltip="ترجمه to" w:history="1">
         <w:r>
           <w:t>to</w:t>
         </w:r>
@@ -3332,7 +3172,7 @@
       <w:r>
         <w:t>Spain </w:t>
       </w:r>
-      <w:hyperlink r:id="rId8" w:tgtFrame="_blank" w:tooltip="ترجمه for" w:history="1">
+      <w:hyperlink r:id="rId10" w:tgtFrame="_blank" w:tooltip="ترجمه for" w:history="1">
         <w:r>
           <w:t>for</w:t>
         </w:r>
@@ -3340,7 +3180,7 @@
       <w:r>
         <w:t> </w:t>
       </w:r>
-      <w:hyperlink r:id="rId9" w:tgtFrame="_blank" w:tooltip="ترجمه our" w:history="1">
+      <w:hyperlink r:id="rId11" w:tgtFrame="_blank" w:tooltip="ترجمه our" w:history="1">
         <w:r>
           <w:t>our</w:t>
         </w:r>
@@ -3348,7 +3188,7 @@
       <w:r>
         <w:t> </w:t>
       </w:r>
-      <w:hyperlink r:id="rId10" w:tgtFrame="_blank" w:tooltip="ترجمه holidays" w:history="1">
+      <w:hyperlink r:id="rId12" w:tgtFrame="_blank" w:tooltip="ترجمه holidays" w:history="1">
         <w:r>
           <w:t>holidays</w:t>
         </w:r>
@@ -3430,16 +3270,9 @@
           <w:rFonts w:cs="B Compset" w:hint="cs"/>
           <w:rtl/>
         </w:rPr>
-        <w:t xml:space="preserve"> </w:t>
-      </w:r>
-      <w:r>
-        <w:rPr>
-          <w:rFonts w:cs="B Compset" w:hint="cs"/>
-          <w:rtl/>
-        </w:rPr>
-        <w:t xml:space="preserve">( </w:t>
-      </w:r>
-      <w:hyperlink r:id="rId11" w:tgtFrame="_blank" w:tooltip="ترجمه We" w:history="1">
+        <w:t xml:space="preserve"> ( </w:t>
+      </w:r>
+      <w:hyperlink r:id="rId13" w:tgtFrame="_blank" w:tooltip="ترجمه We" w:history="1">
         <w:r>
           <w:t>We</w:t>
         </w:r>
@@ -3447,7 +3280,7 @@
       <w:r>
         <w:t> </w:t>
       </w:r>
-      <w:hyperlink r:id="rId12" w:tgtFrame="_blank" w:tooltip="ترجمه swam" w:history="1">
+      <w:hyperlink r:id="rId14" w:tgtFrame="_blank" w:tooltip="ترجمه swam" w:history="1">
         <w:r>
           <w:t>swam</w:t>
         </w:r>
@@ -3455,7 +3288,7 @@
       <w:r>
         <w:t> </w:t>
       </w:r>
-      <w:hyperlink r:id="rId13" w:tgtFrame="_blank" w:tooltip="ترجمه a" w:history="1">
+      <w:hyperlink r:id="rId15" w:tgtFrame="_blank" w:tooltip="ترجمه a" w:history="1">
         <w:r>
           <w:t>a</w:t>
         </w:r>
@@ -3463,7 +3296,7 @@
       <w:r>
         <w:t> </w:t>
       </w:r>
-      <w:hyperlink r:id="rId14" w:tgtFrame="_blank" w:tooltip="ترجمه lot" w:history="1">
+      <w:hyperlink r:id="rId16" w:tgtFrame="_blank" w:tooltip="ترجمه lot" w:history="1">
         <w:r>
           <w:t>lot</w:t>
         </w:r>
@@ -3471,7 +3304,7 @@
       <w:r>
         <w:t> </w:t>
       </w:r>
-      <w:hyperlink r:id="rId15" w:tgtFrame="_blank" w:tooltip="ترجمه while" w:history="1">
+      <w:hyperlink r:id="rId17" w:tgtFrame="_blank" w:tooltip="ترجمه while" w:history="1">
         <w:r>
           <w:t>while</w:t>
         </w:r>
@@ -3479,7 +3312,7 @@
       <w:r>
         <w:t> </w:t>
       </w:r>
-      <w:hyperlink r:id="rId16" w:tgtFrame="_blank" w:tooltip="ترجمه we" w:history="1">
+      <w:hyperlink r:id="rId18" w:tgtFrame="_blank" w:tooltip="ترجمه we" w:history="1">
         <w:r>
           <w:t>we</w:t>
         </w:r>
@@ -3487,7 +3320,7 @@
       <w:r>
         <w:t> </w:t>
       </w:r>
-      <w:hyperlink r:id="rId17" w:tgtFrame="_blank" w:tooltip="ترجمه were" w:history="1">
+      <w:hyperlink r:id="rId19" w:tgtFrame="_blank" w:tooltip="ترجمه were" w:history="1">
         <w:r>
           <w:t>were</w:t>
         </w:r>
@@ -3495,7 +3328,7 @@
       <w:r>
         <w:t> </w:t>
       </w:r>
-      <w:hyperlink r:id="rId18" w:tgtFrame="_blank" w:tooltip="ترجمه on" w:history="1">
+      <w:hyperlink r:id="rId20" w:tgtFrame="_blank" w:tooltip="ترجمه on" w:history="1">
         <w:r>
           <w:t>on</w:t>
         </w:r>
@@ -3503,7 +3336,7 @@
       <w:r>
         <w:t> </w:t>
       </w:r>
-      <w:hyperlink r:id="rId19" w:tgtFrame="_blank" w:tooltip="ترجمه holiday" w:history="1">
+      <w:hyperlink r:id="rId21" w:tgtFrame="_blank" w:tooltip="ترجمه holiday" w:history="1">
         <w:r>
           <w:t>holiday</w:t>
         </w:r>
@@ -3581,7 +3414,7 @@
       <w:r>
         <w:t>I </w:t>
       </w:r>
-      <w:hyperlink r:id="rId20" w:tgtFrame="_blank" w:tooltip="ترجمه lived" w:history="1">
+      <w:hyperlink r:id="rId22" w:tgtFrame="_blank" w:tooltip="ترجمه lived" w:history="1">
         <w:r>
           <w:t>lived</w:t>
         </w:r>
@@ -3589,7 +3422,7 @@
       <w:r>
         <w:t> </w:t>
       </w:r>
-      <w:hyperlink r:id="rId21" w:tgtFrame="_blank" w:tooltip="ترجمه abroad" w:history="1">
+      <w:hyperlink r:id="rId23" w:tgtFrame="_blank" w:tooltip="ترجمه abroad" w:history="1">
         <w:r>
           <w:t>abroad</w:t>
         </w:r>
@@ -3597,7 +3430,7 @@
       <w:r>
         <w:t> </w:t>
       </w:r>
-      <w:hyperlink r:id="rId22" w:tgtFrame="_blank" w:tooltip="ترجمه for" w:history="1">
+      <w:hyperlink r:id="rId24" w:tgtFrame="_blank" w:tooltip="ترجمه for" w:history="1">
         <w:r>
           <w:t>for</w:t>
         </w:r>
@@ -3605,7 +3438,7 @@
       <w:r>
         <w:t> </w:t>
       </w:r>
-      <w:hyperlink r:id="rId23" w:tgtFrame="_blank" w:tooltip="ترجمه ten" w:history="1">
+      <w:hyperlink r:id="rId25" w:tgtFrame="_blank" w:tooltip="ترجمه ten" w:history="1">
         <w:r>
           <w:t>ten</w:t>
         </w:r>
@@ -3613,7 +3446,7 @@
       <w:r>
         <w:t> </w:t>
       </w:r>
-      <w:hyperlink r:id="rId24" w:tgtFrame="_blank" w:tooltip="ترجمه years" w:history="1">
+      <w:hyperlink r:id="rId26" w:tgtFrame="_blank" w:tooltip="ترجمه years" w:history="1">
         <w:r>
           <w:t>years</w:t>
         </w:r>
@@ -3623,14 +3456,7 @@
           <w:rFonts w:cs="B Compset" w:hint="cs"/>
           <w:rtl/>
         </w:rPr>
-        <w:t xml:space="preserve">  )</w:t>
-      </w:r>
-      <w:r>
-        <w:rPr>
-          <w:rFonts w:cs="B Compset" w:hint="cs"/>
-          <w:rtl/>
-        </w:rPr>
-        <w:t xml:space="preserve"> </w:t>
+        <w:t xml:space="preserve">  ) </w:t>
       </w:r>
     </w:p>
     <w:p>
@@ -3702,7 +3528,7 @@
         </w:rPr>
         <w:t xml:space="preserve"> </w:t>
       </w:r>
-      <w:hyperlink r:id="rId25" w:tgtFrame="_blank" w:tooltip="ترجمه The" w:history="1">
+      <w:hyperlink r:id="rId27" w:tgtFrame="_blank" w:tooltip="ترجمه The" w:history="1">
         <w:r>
           <w:rPr>
             <w:rFonts w:cs="B Compset"/>
@@ -3718,7 +3544,7 @@
         </w:rPr>
         <w:t> </w:t>
       </w:r>
-      <w:hyperlink r:id="rId26" w:tgtFrame="_blank" w:tooltip="ترجمه children" w:history="1">
+      <w:hyperlink r:id="rId28" w:tgtFrame="_blank" w:tooltip="ترجمه children" w:history="1">
         <w:r>
           <w:rPr>
             <w:rFonts w:cs="B Compset"/>
@@ -3734,7 +3560,7 @@
         </w:rPr>
         <w:t> </w:t>
       </w:r>
-      <w:hyperlink r:id="rId27" w:tgtFrame="_blank" w:tooltip="ترجمه were" w:history="1">
+      <w:hyperlink r:id="rId29" w:tgtFrame="_blank" w:tooltip="ترجمه were" w:history="1">
         <w:r>
           <w:rPr>
             <w:rFonts w:cs="B Compset"/>
@@ -3750,7 +3576,7 @@
         </w:rPr>
         <w:t> </w:t>
       </w:r>
-      <w:hyperlink r:id="rId28" w:tgtFrame="_blank" w:tooltip="ترجمه doing" w:history="1">
+      <w:hyperlink r:id="rId30" w:tgtFrame="_blank" w:tooltip="ترجمه doing" w:history="1">
         <w:r>
           <w:rPr>
             <w:rFonts w:cs="B Compset"/>
@@ -3766,7 +3592,7 @@
         </w:rPr>
         <w:t> </w:t>
       </w:r>
-      <w:hyperlink r:id="rId29" w:tgtFrame="_blank" w:tooltip="ترجمه their" w:history="1">
+      <w:hyperlink r:id="rId31" w:tgtFrame="_blank" w:tooltip="ترجمه their" w:history="1">
         <w:r>
           <w:rPr>
             <w:rFonts w:cs="B Compset"/>
@@ -3782,7 +3608,7 @@
         </w:rPr>
         <w:t> </w:t>
       </w:r>
-      <w:hyperlink r:id="rId30" w:tgtFrame="_blank" w:tooltip="ترجمه homework" w:history="1">
+      <w:hyperlink r:id="rId32" w:tgtFrame="_blank" w:tooltip="ترجمه homework" w:history="1">
         <w:r>
           <w:rPr>
             <w:rFonts w:cs="B Compset"/>
@@ -3798,7 +3624,7 @@
         </w:rPr>
         <w:t> </w:t>
       </w:r>
-      <w:hyperlink r:id="rId31" w:tgtFrame="_blank" w:tooltip="ترجمه when" w:history="1">
+      <w:hyperlink r:id="rId33" w:tgtFrame="_blank" w:tooltip="ترجمه when" w:history="1">
         <w:r>
           <w:rPr>
             <w:rFonts w:cs="B Compset"/>
@@ -3814,7 +3640,7 @@
         </w:rPr>
         <w:t> I </w:t>
       </w:r>
-      <w:hyperlink r:id="rId32" w:tgtFrame="_blank" w:tooltip="ترجمه got" w:history="1">
+      <w:hyperlink r:id="rId34" w:tgtFrame="_blank" w:tooltip="ترجمه got" w:history="1">
         <w:r>
           <w:rPr>
             <w:rFonts w:cs="B Compset"/>
@@ -3830,7 +3656,7 @@
         </w:rPr>
         <w:t> </w:t>
       </w:r>
-      <w:hyperlink r:id="rId33" w:tgtFrame="_blank" w:tooltip="ترجمه home" w:history="1">
+      <w:hyperlink r:id="rId35" w:tgtFrame="_blank" w:tooltip="ترجمه home" w:history="1">
         <w:r>
           <w:rPr>
             <w:rFonts w:cs="B Compset"/>
@@ -3874,7 +3700,7 @@
         </w:rPr>
         <w:t xml:space="preserve">. ( </w:t>
       </w:r>
-      <w:hyperlink r:id="rId34" w:tgtFrame="_blank" w:tooltip="ترجمه The" w:history="1">
+      <w:hyperlink r:id="rId36" w:tgtFrame="_blank" w:tooltip="ترجمه The" w:history="1">
         <w:r>
           <w:t>The</w:t>
         </w:r>
@@ -3885,7 +3711,7 @@
         </w:rPr>
         <w:t> </w:t>
       </w:r>
-      <w:hyperlink r:id="rId35" w:tgtFrame="_blank" w:tooltip="ترجمه children" w:history="1">
+      <w:hyperlink r:id="rId37" w:tgtFrame="_blank" w:tooltip="ترجمه children" w:history="1">
         <w:r>
           <w:t>children</w:t>
         </w:r>
@@ -3896,7 +3722,7 @@
         </w:rPr>
         <w:t> </w:t>
       </w:r>
-      <w:hyperlink r:id="rId36" w:tgtFrame="_blank" w:tooltip="ترجمه were" w:history="1">
+      <w:hyperlink r:id="rId38" w:tgtFrame="_blank" w:tooltip="ترجمه were" w:history="1">
         <w:r>
           <w:t>were</w:t>
         </w:r>
@@ -3907,7 +3733,7 @@
         </w:rPr>
         <w:t> </w:t>
       </w:r>
-      <w:hyperlink r:id="rId37" w:tgtFrame="_blank" w:tooltip="ترجمه growing" w:history="1">
+      <w:hyperlink r:id="rId39" w:tgtFrame="_blank" w:tooltip="ترجمه growing" w:history="1">
         <w:r>
           <w:t>growing</w:t>
         </w:r>
@@ -3918,7 +3744,7 @@
         </w:rPr>
         <w:t> </w:t>
       </w:r>
-      <w:hyperlink r:id="rId38" w:tgtFrame="_blank" w:tooltip="ترجمه up" w:history="1">
+      <w:hyperlink r:id="rId40" w:tgtFrame="_blank" w:tooltip="ترجمه up" w:history="1">
         <w:r>
           <w:t>up</w:t>
         </w:r>
@@ -3929,7 +3755,7 @@
         </w:rPr>
         <w:t> </w:t>
       </w:r>
-      <w:hyperlink r:id="rId39" w:tgtFrame="_blank" w:tooltip="ترجمه quickly" w:history="1">
+      <w:hyperlink r:id="rId41" w:tgtFrame="_blank" w:tooltip="ترجمه quickly" w:history="1">
         <w:r>
           <w:t>quickly</w:t>
         </w:r>
@@ -4014,7 +3840,7 @@
         </w:rPr>
         <w:t xml:space="preserve"> (</w:t>
       </w:r>
-      <w:hyperlink r:id="rId40" w:tgtFrame="_blank" w:tooltip="ترجمه was" w:history="1">
+      <w:hyperlink r:id="rId42" w:tgtFrame="_blank" w:tooltip="ترجمه was" w:history="1">
         <w:r>
           <w:t>was</w:t>
         </w:r>
@@ -4025,7 +3851,7 @@
         </w:rPr>
         <w:t> </w:t>
       </w:r>
-      <w:hyperlink r:id="rId41" w:tgtFrame="_blank" w:tooltip="ترجمه practicing" w:history="1">
+      <w:hyperlink r:id="rId43" w:tgtFrame="_blank" w:tooltip="ترجمه practicing" w:history="1">
         <w:r>
           <w:t>practicing</w:t>
         </w:r>
@@ -4036,7 +3862,7 @@
         </w:rPr>
         <w:t> </w:t>
       </w:r>
-      <w:hyperlink r:id="rId42" w:tgtFrame="_blank" w:tooltip="ترجمه every" w:history="1">
+      <w:hyperlink r:id="rId44" w:tgtFrame="_blank" w:tooltip="ترجمه every" w:history="1">
         <w:r>
           <w:t>every</w:t>
         </w:r>
@@ -4047,7 +3873,7 @@
         </w:rPr>
         <w:t> </w:t>
       </w:r>
-      <w:hyperlink r:id="rId43" w:tgtFrame="_blank" w:tooltip="ترجمه day" w:history="1">
+      <w:hyperlink r:id="rId45" w:tgtFrame="_blank" w:tooltip="ترجمه day" w:history="1">
         <w:r>
           <w:t>day</w:t>
         </w:r>
@@ -4058,7 +3884,7 @@
         </w:rPr>
         <w:t>, </w:t>
       </w:r>
-      <w:hyperlink r:id="rId44" w:tgtFrame="_blank" w:tooltip="ترجمه three" w:history="1">
+      <w:hyperlink r:id="rId46" w:tgtFrame="_blank" w:tooltip="ترجمه three" w:history="1">
         <w:r>
           <w:t>three</w:t>
         </w:r>
@@ -4069,7 +3895,7 @@
         </w:rPr>
         <w:t> </w:t>
       </w:r>
-      <w:hyperlink r:id="rId45" w:tgtFrame="_blank" w:tooltip="ترجمه times" w:history="1">
+      <w:hyperlink r:id="rId47" w:tgtFrame="_blank" w:tooltip="ترجمه times" w:history="1">
         <w:r>
           <w:t>times</w:t>
         </w:r>
@@ -4080,7 +3906,7 @@
         </w:rPr>
         <w:t> </w:t>
       </w:r>
-      <w:hyperlink r:id="rId46" w:tgtFrame="_blank" w:tooltip="ترجمه a" w:history="1">
+      <w:hyperlink r:id="rId48" w:tgtFrame="_blank" w:tooltip="ترجمه a" w:history="1">
         <w:r>
           <w:t>a</w:t>
         </w:r>
@@ -4091,7 +3917,7 @@
         </w:rPr>
         <w:t> </w:t>
       </w:r>
-      <w:hyperlink r:id="rId47" w:tgtFrame="_blank" w:tooltip="ترجمه day" w:history="1">
+      <w:hyperlink r:id="rId49" w:tgtFrame="_blank" w:tooltip="ترجمه day" w:history="1">
         <w:r>
           <w:t>day</w:t>
         </w:r>
@@ -4461,6 +4287,7 @@
           <w:rFonts w:cs="B Compset"/>
           <w:rtl/>
         </w:rPr>
+        <w:lastRenderedPageBreak/>
         <w:t>برای بیان تغییر و تحولات در حال جریان از زمان حال استمراری استفاده میکنیم</w:t>
       </w:r>
       <w:r>
@@ -4580,14 +4407,7 @@
           <w:rFonts w:cs="B Compset"/>
           <w:lang w:bidi="fa-IR"/>
         </w:rPr>
-        <w:t xml:space="preserve">Future </w:t>
-      </w:r>
-      <w:r>
-        <w:rPr>
-          <w:rFonts w:cs="B Compset"/>
-          <w:lang w:bidi="fa-IR"/>
-        </w:rPr>
-        <w:t>continuous</w:t>
+        <w:t>Future continuous</w:t>
       </w:r>
     </w:p>
     <w:p>
@@ -4655,7 +4475,6 @@
           <w:rFonts w:cs="B Compset" w:hint="cs"/>
           <w:rtl/>
         </w:rPr>
-        <w:lastRenderedPageBreak/>
         <w:t xml:space="preserve">زمان </w:t>
       </w:r>
       <w:r>
@@ -4771,14 +4590,7 @@
           <w:rFonts w:cs="B Compset"/>
           <w:lang w:bidi="fa-IR"/>
         </w:rPr>
-        <w:t xml:space="preserve">Future in the past </w:t>
-      </w:r>
-      <w:r>
-        <w:rPr>
-          <w:rFonts w:cs="B Compset"/>
-          <w:lang w:bidi="fa-IR"/>
-        </w:rPr>
-        <w:t>continuous</w:t>
+        <w:t>Future in the past continuous</w:t>
       </w:r>
     </w:p>
     <w:p>
@@ -4828,7 +4640,7 @@
         </w:rPr>
         <w:t xml:space="preserve">( </w:t>
       </w:r>
-      <w:hyperlink r:id="rId48" w:tgtFrame="_blank" w:tooltip="ترجمه He" w:history="1">
+      <w:hyperlink r:id="rId50" w:tgtFrame="_blank" w:tooltip="ترجمه He" w:history="1">
         <w:r>
           <w:t>He</w:t>
         </w:r>
@@ -4839,7 +4651,7 @@
         </w:rPr>
         <w:t> </w:t>
       </w:r>
-      <w:hyperlink r:id="rId49" w:tgtFrame="_blank" w:tooltip="ترجمه said" w:history="1">
+      <w:hyperlink r:id="rId51" w:tgtFrame="_blank" w:tooltip="ترجمه said" w:history="1">
         <w:r>
           <w:t>said</w:t>
         </w:r>
@@ -4850,7 +4662,7 @@
         </w:rPr>
         <w:t> </w:t>
       </w:r>
-      <w:hyperlink r:id="rId50" w:tgtFrame="_blank" w:tooltip="ترجمه that" w:history="1">
+      <w:hyperlink r:id="rId52" w:tgtFrame="_blank" w:tooltip="ترجمه that" w:history="1">
         <w:r>
           <w:t>that</w:t>
         </w:r>
@@ -4861,7 +4673,7 @@
         </w:rPr>
         <w:t> </w:t>
       </w:r>
-      <w:hyperlink r:id="rId51" w:tgtFrame="_blank" w:tooltip="ترجمه he" w:history="1">
+      <w:hyperlink r:id="rId53" w:tgtFrame="_blank" w:tooltip="ترجمه he" w:history="1">
         <w:r>
           <w:t>he</w:t>
         </w:r>
@@ -4872,7 +4684,7 @@
         </w:rPr>
         <w:t> </w:t>
       </w:r>
-      <w:hyperlink r:id="rId52" w:tgtFrame="_blank" w:tooltip="ترجمه would" w:history="1">
+      <w:hyperlink r:id="rId54" w:tgtFrame="_blank" w:tooltip="ترجمه would" w:history="1">
         <w:r>
           <w:t>would</w:t>
         </w:r>
@@ -4883,7 +4695,7 @@
         </w:rPr>
         <w:t> </w:t>
       </w:r>
-      <w:hyperlink r:id="rId53" w:tgtFrame="_blank" w:tooltip="ترجمه be" w:history="1">
+      <w:hyperlink r:id="rId55" w:tgtFrame="_blank" w:tooltip="ترجمه be" w:history="1">
         <w:r>
           <w:t>be</w:t>
         </w:r>
@@ -4894,7 +4706,7 @@
         </w:rPr>
         <w:t> </w:t>
       </w:r>
-      <w:hyperlink r:id="rId54" w:tgtFrame="_blank" w:tooltip="ترجمه practicing" w:history="1">
+      <w:hyperlink r:id="rId56" w:tgtFrame="_blank" w:tooltip="ترجمه practicing" w:history="1">
         <w:r>
           <w:t>practicing</w:t>
         </w:r>
@@ -4905,7 +4717,7 @@
         </w:rPr>
         <w:t> </w:t>
       </w:r>
-      <w:hyperlink r:id="rId55" w:tgtFrame="_blank" w:tooltip="ترجمه the" w:history="1">
+      <w:hyperlink r:id="rId57" w:tgtFrame="_blank" w:tooltip="ترجمه the" w:history="1">
         <w:r>
           <w:t>the</w:t>
         </w:r>
@@ -4916,7 +4728,7 @@
         </w:rPr>
         <w:t> </w:t>
       </w:r>
-      <w:hyperlink r:id="rId56" w:tgtFrame="_blank" w:tooltip="ترجمه piano" w:history="1">
+      <w:hyperlink r:id="rId58" w:tgtFrame="_blank" w:tooltip="ترجمه piano" w:history="1">
         <w:r>
           <w:t>piano</w:t>
         </w:r>
@@ -4927,7 +4739,7 @@
         </w:rPr>
         <w:t> </w:t>
       </w:r>
-      <w:hyperlink r:id="rId57" w:tgtFrame="_blank" w:tooltip="ترجمه during" w:history="1">
+      <w:hyperlink r:id="rId59" w:tgtFrame="_blank" w:tooltip="ترجمه during" w:history="1">
         <w:r>
           <w:t>during</w:t>
         </w:r>
@@ -4938,7 +4750,7 @@
         </w:rPr>
         <w:t> </w:t>
       </w:r>
-      <w:hyperlink r:id="rId58" w:tgtFrame="_blank" w:tooltip="ترجمه the" w:history="1">
+      <w:hyperlink r:id="rId60" w:tgtFrame="_blank" w:tooltip="ترجمه the" w:history="1">
         <w:r>
           <w:t>the</w:t>
         </w:r>
@@ -4949,7 +4761,7 @@
         </w:rPr>
         <w:t> </w:t>
       </w:r>
-      <w:hyperlink r:id="rId59" w:tgtFrame="_blank" w:tooltip="ترجمه following" w:history="1">
+      <w:hyperlink r:id="rId61" w:tgtFrame="_blank" w:tooltip="ترجمه following" w:history="1">
         <w:r>
           <w:t>following</w:t>
         </w:r>
@@ -4960,7 +4772,7 @@
         </w:rPr>
         <w:t> </w:t>
       </w:r>
-      <w:hyperlink r:id="rId60" w:tgtFrame="_blank" w:tooltip="ترجمه week" w:history="1">
+      <w:hyperlink r:id="rId62" w:tgtFrame="_blank" w:tooltip="ترجمه week" w:history="1">
         <w:r>
           <w:t>week</w:t>
         </w:r>
@@ -5023,13 +4835,7 @@
         <w:rPr>
           <w:rFonts w:cs="B Compset"/>
         </w:rPr>
-        <w:t>.</w:t>
-      </w:r>
-      <w:r>
-        <w:rPr>
-          <w:rFonts w:cs="B Compset"/>
-        </w:rPr>
-        <w:t xml:space="preserve"> </w:t>
+        <w:t xml:space="preserve">. </w:t>
       </w:r>
       <w:r>
         <w:rPr>
@@ -5038,7 +4844,7 @@
         </w:rPr>
         <w:t xml:space="preserve"> ( </w:t>
       </w:r>
-      <w:hyperlink r:id="rId61" w:tgtFrame="_blank" w:tooltip="ترجمه When" w:history="1">
+      <w:hyperlink r:id="rId63" w:tgtFrame="_blank" w:tooltip="ترجمه When" w:history="1">
         <w:r>
           <w:rPr>
             <w:rFonts w:cs="B Compset"/>
@@ -5052,7 +4858,7 @@
         </w:rPr>
         <w:t> </w:t>
       </w:r>
-      <w:hyperlink r:id="rId62" w:tgtFrame="_blank" w:tooltip="ترجمه George" w:history="1">
+      <w:hyperlink r:id="rId64" w:tgtFrame="_blank" w:tooltip="ترجمه George" w:history="1">
         <w:r>
           <w:rPr>
             <w:rFonts w:cs="B Compset"/>
@@ -5066,7 +4872,7 @@
         </w:rPr>
         <w:t> </w:t>
       </w:r>
-      <w:hyperlink r:id="rId63" w:tgtFrame="_blank" w:tooltip="ترجمه died" w:history="1">
+      <w:hyperlink r:id="rId65" w:tgtFrame="_blank" w:tooltip="ترجمه died" w:history="1">
         <w:r>
           <w:rPr>
             <w:rFonts w:cs="B Compset"/>
@@ -5080,7 +4886,7 @@
         </w:rPr>
         <w:t> </w:t>
       </w:r>
-      <w:hyperlink r:id="rId64" w:tgtFrame="_blank" w:tooltip="ترجمه he" w:history="1">
+      <w:hyperlink r:id="rId66" w:tgtFrame="_blank" w:tooltip="ترجمه he" w:history="1">
         <w:r>
           <w:rPr>
             <w:rFonts w:cs="B Compset"/>
@@ -5094,7 +4900,7 @@
         </w:rPr>
         <w:t> </w:t>
       </w:r>
-      <w:hyperlink r:id="rId65" w:tgtFrame="_blank" w:tooltip="ترجمه and" w:history="1">
+      <w:hyperlink r:id="rId67" w:tgtFrame="_blank" w:tooltip="ترجمه and" w:history="1">
         <w:r>
           <w:rPr>
             <w:rFonts w:cs="B Compset"/>
@@ -5108,7 +4914,7 @@
         </w:rPr>
         <w:t> </w:t>
       </w:r>
-      <w:hyperlink r:id="rId66" w:tgtFrame="_blank" w:tooltip="ترجمه Anne" w:history="1">
+      <w:hyperlink r:id="rId68" w:tgtFrame="_blank" w:tooltip="ترجمه Anne" w:history="1">
         <w:r>
           <w:rPr>
             <w:rFonts w:cs="B Compset"/>
@@ -5122,7 +4928,7 @@
         </w:rPr>
         <w:t> </w:t>
       </w:r>
-      <w:hyperlink r:id="rId67" w:tgtFrame="_blank" w:tooltip="ترجمه had" w:history="1">
+      <w:hyperlink r:id="rId69" w:tgtFrame="_blank" w:tooltip="ترجمه had" w:history="1">
         <w:r>
           <w:rPr>
             <w:rFonts w:cs="B Compset"/>
@@ -5136,7 +4942,7 @@
         </w:rPr>
         <w:t> </w:t>
       </w:r>
-      <w:hyperlink r:id="rId68" w:tgtFrame="_blank" w:tooltip="ترجمه been" w:history="1">
+      <w:hyperlink r:id="rId70" w:tgtFrame="_blank" w:tooltip="ترجمه been" w:history="1">
         <w:r>
           <w:rPr>
             <w:rFonts w:cs="B Compset"/>
@@ -5150,7 +4956,7 @@
         </w:rPr>
         <w:t> </w:t>
       </w:r>
-      <w:hyperlink r:id="rId69" w:tgtFrame="_blank" w:tooltip="ترجمه married" w:history="1">
+      <w:hyperlink r:id="rId71" w:tgtFrame="_blank" w:tooltip="ترجمه married" w:history="1">
         <w:r>
           <w:rPr>
             <w:rFonts w:cs="B Compset"/>
@@ -5164,7 +4970,7 @@
         </w:rPr>
         <w:t> </w:t>
       </w:r>
-      <w:hyperlink r:id="rId70" w:tgtFrame="_blank" w:tooltip="ترجمه for" w:history="1">
+      <w:hyperlink r:id="rId72" w:tgtFrame="_blank" w:tooltip="ترجمه for" w:history="1">
         <w:r>
           <w:rPr>
             <w:rFonts w:cs="B Compset"/>
@@ -5178,7 +4984,7 @@
         </w:rPr>
         <w:t> </w:t>
       </w:r>
-      <w:hyperlink r:id="rId71" w:tgtFrame="_blank" w:tooltip="ترجمه nearly" w:history="1">
+      <w:hyperlink r:id="rId73" w:tgtFrame="_blank" w:tooltip="ترجمه nearly" w:history="1">
         <w:r>
           <w:rPr>
             <w:rFonts w:cs="B Compset"/>
@@ -5192,7 +4998,7 @@
         </w:rPr>
         <w:t> </w:t>
       </w:r>
-      <w:hyperlink r:id="rId72" w:tgtFrame="_blank" w:tooltip="ترجمه fifty" w:history="1">
+      <w:hyperlink r:id="rId74" w:tgtFrame="_blank" w:tooltip="ترجمه fifty" w:history="1">
         <w:r>
           <w:rPr>
             <w:rFonts w:cs="B Compset"/>
@@ -5206,7 +5012,7 @@
         </w:rPr>
         <w:t> </w:t>
       </w:r>
-      <w:hyperlink r:id="rId73" w:tgtFrame="_blank" w:tooltip="ترجمه years" w:history="1">
+      <w:hyperlink r:id="rId75" w:tgtFrame="_blank" w:tooltip="ترجمه years" w:history="1">
         <w:r>
           <w:rPr>
             <w:rFonts w:cs="B Compset"/>
@@ -5255,7 +5061,7 @@
         </w:rPr>
         <w:t xml:space="preserve"> ( </w:t>
       </w:r>
-      <w:hyperlink r:id="rId74" w:tgtFrame="_blank" w:tooltip="ترجمه He" w:history="1">
+      <w:hyperlink r:id="rId76" w:tgtFrame="_blank" w:tooltip="ترجمه He" w:history="1">
         <w:r>
           <w:rPr>
             <w:rFonts w:cs="B Compset"/>
@@ -5269,7 +5075,7 @@
         </w:rPr>
         <w:t> </w:t>
       </w:r>
-      <w:hyperlink r:id="rId75" w:tgtFrame="_blank" w:tooltip="ترجمه had" w:history="1">
+      <w:hyperlink r:id="rId77" w:tgtFrame="_blank" w:tooltip="ترجمه had" w:history="1">
         <w:r>
           <w:rPr>
             <w:rFonts w:cs="B Compset"/>
@@ -5283,7 +5089,7 @@
         </w:rPr>
         <w:t> </w:t>
       </w:r>
-      <w:hyperlink r:id="rId76" w:tgtFrame="_blank" w:tooltip="ترجمه written" w:history="1">
+      <w:hyperlink r:id="rId78" w:tgtFrame="_blank" w:tooltip="ترجمه written" w:history="1">
         <w:r>
           <w:rPr>
             <w:rFonts w:cs="B Compset"/>
@@ -5297,7 +5103,7 @@
         </w:rPr>
         <w:t> </w:t>
       </w:r>
-      <w:hyperlink r:id="rId77" w:tgtFrame="_blank" w:tooltip="ترجمه three" w:history="1">
+      <w:hyperlink r:id="rId79" w:tgtFrame="_blank" w:tooltip="ترجمه three" w:history="1">
         <w:r>
           <w:rPr>
             <w:rFonts w:cs="B Compset"/>
@@ -5311,7 +5117,7 @@
         </w:rPr>
         <w:t> </w:t>
       </w:r>
-      <w:hyperlink r:id="rId78" w:tgtFrame="_blank" w:tooltip="ترجمه books" w:history="1">
+      <w:hyperlink r:id="rId80" w:tgtFrame="_blank" w:tooltip="ترجمه books" w:history="1">
         <w:r>
           <w:rPr>
             <w:rFonts w:cs="B Compset"/>
@@ -5325,7 +5131,7 @@
         </w:rPr>
         <w:t> </w:t>
       </w:r>
-      <w:hyperlink r:id="rId79" w:tgtFrame="_blank" w:tooltip="ترجمه and" w:history="1">
+      <w:hyperlink r:id="rId81" w:tgtFrame="_blank" w:tooltip="ترجمه and" w:history="1">
         <w:r>
           <w:rPr>
             <w:rFonts w:cs="B Compset"/>
@@ -5339,7 +5145,7 @@
         </w:rPr>
         <w:t> </w:t>
       </w:r>
-      <w:hyperlink r:id="rId80" w:tgtFrame="_blank" w:tooltip="ترجمه he" w:history="1">
+      <w:hyperlink r:id="rId82" w:tgtFrame="_blank" w:tooltip="ترجمه he" w:history="1">
         <w:r>
           <w:rPr>
             <w:rFonts w:cs="B Compset"/>
@@ -5353,7 +5159,7 @@
         </w:rPr>
         <w:t> </w:t>
       </w:r>
-      <w:hyperlink r:id="rId81" w:tgtFrame="_blank" w:tooltip="ترجمه was" w:history="1">
+      <w:hyperlink r:id="rId83" w:tgtFrame="_blank" w:tooltip="ترجمه was" w:history="1">
         <w:r>
           <w:rPr>
             <w:rFonts w:cs="B Compset"/>
@@ -5367,7 +5173,7 @@
         </w:rPr>
         <w:t> </w:t>
       </w:r>
-      <w:hyperlink r:id="rId82" w:tgtFrame="_blank" w:tooltip="ترجمه working" w:history="1">
+      <w:hyperlink r:id="rId84" w:tgtFrame="_blank" w:tooltip="ترجمه working" w:history="1">
         <w:r>
           <w:rPr>
             <w:rFonts w:cs="B Compset"/>
@@ -5381,7 +5187,7 @@
         </w:rPr>
         <w:t> </w:t>
       </w:r>
-      <w:hyperlink r:id="rId83" w:tgtFrame="_blank" w:tooltip="ترجمه on" w:history="1">
+      <w:hyperlink r:id="rId85" w:tgtFrame="_blank" w:tooltip="ترجمه on" w:history="1">
         <w:r>
           <w:rPr>
             <w:rFonts w:cs="B Compset"/>
@@ -5395,7 +5201,7 @@
         </w:rPr>
         <w:t> </w:t>
       </w:r>
-      <w:hyperlink r:id="rId84" w:tgtFrame="_blank" w:tooltip="ترجمه another" w:history="1">
+      <w:hyperlink r:id="rId86" w:tgtFrame="_blank" w:tooltip="ترجمه another" w:history="1">
         <w:r>
           <w:rPr>
             <w:rFonts w:cs="B Compset"/>
@@ -5409,7 +5215,7 @@
         </w:rPr>
         <w:t> </w:t>
       </w:r>
-      <w:hyperlink r:id="rId85" w:tgtFrame="_blank" w:tooltip="ترجمه one" w:history="1">
+      <w:hyperlink r:id="rId87" w:tgtFrame="_blank" w:tooltip="ترجمه one" w:history="1">
         <w:r>
           <w:rPr>
             <w:rFonts w:cs="B Compset"/>
@@ -5490,7 +5296,7 @@
         </w:rPr>
         <w:t xml:space="preserve"> ( </w:t>
       </w:r>
-      <w:hyperlink r:id="rId86" w:tgtFrame="_blank" w:tooltip="ترجمه My" w:history="1">
+      <w:hyperlink r:id="rId88" w:tgtFrame="_blank" w:tooltip="ترجمه My" w:history="1">
         <w:r>
           <w:rPr>
             <w:rFonts w:cs="B Compset"/>
@@ -5504,7 +5310,7 @@
         </w:rPr>
         <w:t> </w:t>
       </w:r>
-      <w:hyperlink r:id="rId87" w:tgtFrame="_blank" w:tooltip="ترجمه eighteenth" w:history="1">
+      <w:hyperlink r:id="rId89" w:tgtFrame="_blank" w:tooltip="ترجمه eighteenth" w:history="1">
         <w:r>
           <w:rPr>
             <w:rFonts w:cs="B Compset"/>
@@ -5518,7 +5324,7 @@
         </w:rPr>
         <w:t> </w:t>
       </w:r>
-      <w:hyperlink r:id="rId88" w:tgtFrame="_blank" w:tooltip="ترجمه birthday" w:history="1">
+      <w:hyperlink r:id="rId90" w:tgtFrame="_blank" w:tooltip="ترجمه birthday" w:history="1">
         <w:r>
           <w:rPr>
             <w:rFonts w:cs="B Compset"/>
@@ -5532,7 +5338,7 @@
         </w:rPr>
         <w:t> </w:t>
       </w:r>
-      <w:hyperlink r:id="rId89" w:tgtFrame="_blank" w:tooltip="ترجمه was" w:history="1">
+      <w:hyperlink r:id="rId91" w:tgtFrame="_blank" w:tooltip="ترجمه was" w:history="1">
         <w:r>
           <w:rPr>
             <w:rFonts w:cs="B Compset"/>
@@ -5546,7 +5352,7 @@
         </w:rPr>
         <w:t> </w:t>
       </w:r>
-      <w:hyperlink r:id="rId90" w:tgtFrame="_blank" w:tooltip="ترجمه the" w:history="1">
+      <w:hyperlink r:id="rId92" w:tgtFrame="_blank" w:tooltip="ترجمه the" w:history="1">
         <w:r>
           <w:rPr>
             <w:rFonts w:cs="B Compset"/>
@@ -5560,7 +5366,7 @@
         </w:rPr>
         <w:t> </w:t>
       </w:r>
-      <w:hyperlink r:id="rId91" w:tgtFrame="_blank" w:tooltip="ترجمه worst" w:history="1">
+      <w:hyperlink r:id="rId93" w:tgtFrame="_blank" w:tooltip="ترجمه worst" w:history="1">
         <w:r>
           <w:rPr>
             <w:rFonts w:cs="B Compset"/>
@@ -5574,7 +5380,7 @@
         </w:rPr>
         <w:t> </w:t>
       </w:r>
-      <w:hyperlink r:id="rId92" w:tgtFrame="_blank" w:tooltip="ترجمه day" w:history="1">
+      <w:hyperlink r:id="rId94" w:tgtFrame="_blank" w:tooltip="ترجمه day" w:history="1">
         <w:r>
           <w:rPr>
             <w:rFonts w:cs="B Compset"/>
@@ -5588,7 +5394,7 @@
         </w:rPr>
         <w:t> I </w:t>
       </w:r>
-      <w:hyperlink r:id="rId93" w:tgtFrame="_blank" w:tooltip="ترجمه had" w:history="1">
+      <w:hyperlink r:id="rId95" w:tgtFrame="_blank" w:tooltip="ترجمه had" w:history="1">
         <w:r>
           <w:rPr>
             <w:rFonts w:cs="B Compset"/>
@@ -5602,7 +5408,7 @@
         </w:rPr>
         <w:t> </w:t>
       </w:r>
-      <w:hyperlink r:id="rId94" w:tgtFrame="_blank" w:tooltip="ترجمه ever" w:history="1">
+      <w:hyperlink r:id="rId96" w:tgtFrame="_blank" w:tooltip="ترجمه ever" w:history="1">
         <w:r>
           <w:rPr>
             <w:rFonts w:cs="B Compset"/>
@@ -5616,7 +5422,7 @@
         </w:rPr>
         <w:t> </w:t>
       </w:r>
-      <w:hyperlink r:id="rId95" w:tgtFrame="_blank" w:tooltip="ترجمه had" w:history="1">
+      <w:hyperlink r:id="rId97" w:tgtFrame="_blank" w:tooltip="ترجمه had" w:history="1">
         <w:r>
           <w:rPr>
             <w:rFonts w:cs="B Compset"/>
@@ -5677,7 +5483,7 @@
         </w:rPr>
         <w:t>I couldn’t </w:t>
       </w:r>
-      <w:hyperlink r:id="rId96" w:tgtFrame="_blank" w:tooltip="ترجمه get" w:history="1">
+      <w:hyperlink r:id="rId98" w:tgtFrame="_blank" w:tooltip="ترجمه get" w:history="1">
         <w:r>
           <w:rPr>
             <w:rFonts w:cs="B Compset"/>
@@ -5691,7 +5497,7 @@
         </w:rPr>
         <w:t> </w:t>
       </w:r>
-      <w:hyperlink r:id="rId97" w:tgtFrame="_blank" w:tooltip="ترجمه into" w:history="1">
+      <w:hyperlink r:id="rId99" w:tgtFrame="_blank" w:tooltip="ترجمه into" w:history="1">
         <w:r>
           <w:rPr>
             <w:rFonts w:cs="B Compset"/>
@@ -5705,7 +5511,7 @@
         </w:rPr>
         <w:t> </w:t>
       </w:r>
-      <w:hyperlink r:id="rId98" w:tgtFrame="_blank" w:tooltip="ترجمه the" w:history="1">
+      <w:hyperlink r:id="rId100" w:tgtFrame="_blank" w:tooltip="ترجمه the" w:history="1">
         <w:r>
           <w:rPr>
             <w:rFonts w:cs="B Compset"/>
@@ -5719,7 +5525,7 @@
         </w:rPr>
         <w:t> </w:t>
       </w:r>
-      <w:hyperlink r:id="rId99" w:tgtFrame="_blank" w:tooltip="ترجمه house" w:history="1">
+      <w:hyperlink r:id="rId101" w:tgtFrame="_blank" w:tooltip="ترجمه house" w:history="1">
         <w:r>
           <w:rPr>
             <w:rFonts w:cs="B Compset"/>
@@ -5733,7 +5539,7 @@
         </w:rPr>
         <w:t>. I </w:t>
       </w:r>
-      <w:hyperlink r:id="rId100" w:tgtFrame="_blank" w:tooltip="ترجمه had" w:history="1">
+      <w:hyperlink r:id="rId102" w:tgtFrame="_blank" w:tooltip="ترجمه had" w:history="1">
         <w:r>
           <w:rPr>
             <w:rFonts w:cs="B Compset"/>
@@ -5747,7 +5553,7 @@
         </w:rPr>
         <w:t> </w:t>
       </w:r>
-      <w:hyperlink r:id="rId101" w:tgtFrame="_blank" w:tooltip="ترجمه lost" w:history="1">
+      <w:hyperlink r:id="rId103" w:tgtFrame="_blank" w:tooltip="ترجمه lost" w:history="1">
         <w:r>
           <w:rPr>
             <w:rFonts w:cs="B Compset"/>
@@ -5761,7 +5567,7 @@
         </w:rPr>
         <w:t> </w:t>
       </w:r>
-      <w:hyperlink r:id="rId102" w:tgtFrame="_blank" w:tooltip="ترجمه my" w:history="1">
+      <w:hyperlink r:id="rId104" w:tgtFrame="_blank" w:tooltip="ترجمه my" w:history="1">
         <w:r>
           <w:rPr>
             <w:rFonts w:cs="B Compset"/>
@@ -5775,7 +5581,7 @@
         </w:rPr>
         <w:t> </w:t>
       </w:r>
-      <w:hyperlink r:id="rId103" w:tgtFrame="_blank" w:tooltip="ترجمه keys" w:history="1">
+      <w:hyperlink r:id="rId105" w:tgtFrame="_blank" w:tooltip="ترجمه keys" w:history="1">
         <w:r>
           <w:rPr>
             <w:rFonts w:cs="B Compset"/>
@@ -5827,15 +5633,51 @@
         <w:bidi/>
         <w:spacing w:line="240" w:lineRule="auto"/>
         <w:rPr>
-          <w:rFonts w:cs="Arial"/>
-        </w:rPr>
-      </w:pPr>
-      <w:r>
-        <w:rPr>
-          <w:rFonts w:cs="Arial" w:hint="cs"/>
+          <w:rFonts w:cs="B Compset"/>
+        </w:rPr>
+      </w:pPr>
+      <w:r>
+        <w:rPr>
+          <w:rFonts w:cs="B Compset" w:hint="cs"/>
           <w:rtl/>
         </w:rPr>
         <w:t xml:space="preserve"> </w:t>
+      </w:r>
+      <w:r>
+        <w:rPr>
+          <w:rFonts w:cs="B Compset"/>
+          <w:rtl/>
+        </w:rPr>
+        <w:t>در گذشته اتفاق افتاده است ولی اثر آن همچنان قابل مشاهده است</w:t>
+      </w:r>
+      <w:r>
+        <w:rPr>
+          <w:rFonts w:cs="B Compset"/>
+        </w:rPr>
+        <w:t>.</w:t>
+      </w:r>
+      <w:r>
+        <w:rPr>
+          <w:rFonts w:cs="B Compset" w:hint="cs"/>
+          <w:rtl/>
+          <w:lang w:bidi="fa-IR"/>
+        </w:rPr>
+        <w:t xml:space="preserve"> ( </w:t>
+      </w:r>
+      <w:r>
+        <w:rPr>
+          <w:rFonts w:cs="B Compset"/>
+          <w:lang w:bidi="fa-IR"/>
+        </w:rPr>
+        <w:t>I have cleaned my room</w:t>
+      </w:r>
+      <w:r>
+        <w:rPr>
+          <w:rFonts w:cs="B Compset" w:hint="cs"/>
+          <w:rtl/>
+          <w:lang w:bidi="fa-IR"/>
+        </w:rPr>
+        <w:t xml:space="preserve"> ) </w:t>
       </w:r>
     </w:p>
     <w:p>
@@ -5848,15 +5690,44 @@
         <w:bidi/>
         <w:spacing w:line="240" w:lineRule="auto"/>
         <w:rPr>
-          <w:rFonts w:cs="Arial"/>
-        </w:rPr>
-      </w:pPr>
-      <w:r>
-        <w:rPr>
-          <w:rFonts w:cs="Arial" w:hint="cs"/>
-          <w:rtl/>
-        </w:rPr>
-        <w:t xml:space="preserve"> </w:t>
+          <w:rFonts w:cs="B Compset"/>
+        </w:rPr>
+      </w:pPr>
+      <w:r>
+        <w:rPr>
+          <w:rFonts w:cs="B Compset"/>
+          <w:rtl/>
+        </w:rPr>
+        <w:t>در گذشته اتفاق افتاده است و هنوز هم در حال اتفاق افتادن است</w:t>
+      </w:r>
+      <w:r>
+        <w:rPr>
+          <w:rFonts w:cs="B Compset"/>
+        </w:rPr>
+        <w:t>.</w:t>
+      </w:r>
+      <w:r>
+        <w:rPr>
+          <w:rFonts w:cs="B Compset" w:hint="cs"/>
+          <w:rtl/>
+          <w:lang w:bidi="fa-IR"/>
+        </w:rPr>
+        <w:t xml:space="preserve"> ( </w:t>
+      </w:r>
+      <w:r>
+        <w:rPr>
+          <w:rFonts w:cs="B Compset"/>
+          <w:lang w:bidi="fa-IR"/>
+        </w:rPr>
+        <w:t>I have lived in Canada for 10 years</w:t>
+      </w:r>
+      <w:r>
+        <w:rPr>
+          <w:rFonts w:cs="B Compset" w:hint="cs"/>
+          <w:rtl/>
+          <w:lang w:bidi="fa-IR"/>
+        </w:rPr>
+        <w:t xml:space="preserve"> )</w:t>
       </w:r>
     </w:p>
     <w:p>
@@ -5869,9 +5740,211 @@
         <w:bidi/>
         <w:spacing w:line="240" w:lineRule="auto"/>
         <w:rPr>
-          <w:rFonts w:cs="Arial"/>
-        </w:rPr>
-      </w:pPr>
+          <w:rFonts w:cs="B Compset"/>
+        </w:rPr>
+      </w:pPr>
+      <w:r>
+        <w:rPr>
+          <w:rFonts w:cs="B Compset"/>
+          <w:rtl/>
+        </w:rPr>
+        <w:t xml:space="preserve">در زمان نامشخص در گذشته </w:t>
+      </w:r>
+      <w:r>
+        <w:rPr>
+          <w:rFonts w:cs="B Compset" w:hint="cs"/>
+          <w:rtl/>
+        </w:rPr>
+        <w:t xml:space="preserve">تجربه ای </w:t>
+      </w:r>
+      <w:r>
+        <w:rPr>
+          <w:rFonts w:cs="B Compset"/>
+          <w:rtl/>
+        </w:rPr>
+        <w:t>اتفاق افتاده است اما خود آن اتفاق مهم‌تر از زمان رخ دادن آن است</w:t>
+      </w:r>
+      <w:r>
+        <w:rPr>
+          <w:rFonts w:cs="B Compset"/>
+        </w:rPr>
+        <w:t>.</w:t>
+      </w:r>
+      <w:r>
+        <w:rPr>
+          <w:rFonts w:cs="B Compset" w:hint="cs"/>
+          <w:rtl/>
+          <w:lang w:bidi="fa-IR"/>
+        </w:rPr>
+        <w:t xml:space="preserve"> ( </w:t>
+      </w:r>
+      <w:r>
+        <w:rPr>
+          <w:rFonts w:cs="B Compset"/>
+          <w:lang w:bidi="fa-IR"/>
+        </w:rPr>
+        <w:t>We’ve already seen that movie</w:t>
+      </w:r>
+      <w:r>
+        <w:rPr>
+          <w:rFonts w:cs="B Compset" w:hint="cs"/>
+          <w:rtl/>
+          <w:lang w:bidi="fa-IR"/>
+        </w:rPr>
+        <w:t xml:space="preserve"> )</w:t>
+      </w:r>
+    </w:p>
+    <w:p>
+      <w:pPr>
+        <w:pStyle w:val="ListParagraph"/>
+        <w:numPr>
+          <w:ilvl w:val="1"/>
+          <w:numId w:val="5"/>
+        </w:numPr>
+        <w:bidi/>
+        <w:spacing w:line="240" w:lineRule="auto"/>
+        <w:rPr>
+          <w:rFonts w:cs="B Compset"/>
+        </w:rPr>
+      </w:pPr>
+      <w:r>
+        <w:rPr>
+          <w:rFonts w:cs="B Compset"/>
+          <w:rtl/>
+        </w:rPr>
+        <w:t>مهمترین نکته در مورد تفاوت حال کامل با گذشته ساده این است که گذشته ساده به عملی اشاره می‌کند که در گذشته (دور یا نزدیک) انجام شده و به پایان رسیده و طبعاً زمان آن مهم است. پس قیدهای گذشته مانند</w:t>
+      </w:r>
+      <w:r>
+        <w:rPr>
+          <w:rFonts w:cs="B Compset"/>
+        </w:rPr>
+        <w:t xml:space="preserve"> yesterday, last year </w:t>
+      </w:r>
+      <w:r>
+        <w:rPr>
+          <w:rFonts w:cs="B Compset"/>
+          <w:rtl/>
+        </w:rPr>
+        <w:t>و</w:t>
+      </w:r>
+      <w:r>
+        <w:rPr>
+          <w:rFonts w:ascii="Times New Roman" w:hAnsi="Times New Roman" w:cs="Times New Roman" w:hint="cs"/>
+          <w:rtl/>
+        </w:rPr>
+        <w:t>…</w:t>
+      </w:r>
+      <w:r>
+        <w:rPr>
+          <w:rFonts w:cs="B Compset"/>
+          <w:rtl/>
+        </w:rPr>
+        <w:t xml:space="preserve"> </w:t>
+      </w:r>
+      <w:r>
+        <w:rPr>
+          <w:rFonts w:cs="B Compset" w:hint="cs"/>
+          <w:rtl/>
+        </w:rPr>
+        <w:t>هرگز</w:t>
+      </w:r>
+      <w:r>
+        <w:rPr>
+          <w:rFonts w:cs="B Compset"/>
+          <w:rtl/>
+        </w:rPr>
+        <w:t xml:space="preserve"> </w:t>
+      </w:r>
+      <w:r>
+        <w:rPr>
+          <w:rFonts w:cs="B Compset" w:hint="cs"/>
+          <w:rtl/>
+        </w:rPr>
+        <w:t>با</w:t>
+      </w:r>
+      <w:r>
+        <w:rPr>
+          <w:rFonts w:cs="B Compset"/>
+          <w:rtl/>
+        </w:rPr>
+        <w:t xml:space="preserve"> </w:t>
+      </w:r>
+      <w:r>
+        <w:rPr>
+          <w:rFonts w:cs="B Compset" w:hint="cs"/>
+          <w:rtl/>
+        </w:rPr>
+        <w:t>زمان</w:t>
+      </w:r>
+      <w:r>
+        <w:rPr>
+          <w:rFonts w:cs="B Compset"/>
+          <w:rtl/>
+        </w:rPr>
+        <w:t xml:space="preserve"> </w:t>
+      </w:r>
+      <w:r>
+        <w:rPr>
+          <w:rFonts w:cs="B Compset" w:hint="cs"/>
+          <w:rtl/>
+        </w:rPr>
+        <w:t>حال</w:t>
+      </w:r>
+      <w:r>
+        <w:rPr>
+          <w:rFonts w:cs="B Compset"/>
+          <w:rtl/>
+        </w:rPr>
+        <w:t xml:space="preserve"> </w:t>
+      </w:r>
+      <w:r>
+        <w:rPr>
+          <w:rFonts w:cs="B Compset" w:hint="cs"/>
+          <w:rtl/>
+        </w:rPr>
+        <w:t>کامل</w:t>
+      </w:r>
+      <w:r>
+        <w:rPr>
+          <w:rFonts w:cs="B Compset"/>
+          <w:rtl/>
+        </w:rPr>
+        <w:t xml:space="preserve"> </w:t>
+      </w:r>
+      <w:r>
+        <w:rPr>
+          <w:rFonts w:cs="B Compset" w:hint="cs"/>
+          <w:rtl/>
+        </w:rPr>
+        <w:t>استفاده</w:t>
+      </w:r>
+      <w:r>
+        <w:rPr>
+          <w:rFonts w:cs="B Compset"/>
+          <w:rtl/>
+        </w:rPr>
+        <w:t xml:space="preserve"> </w:t>
+      </w:r>
+      <w:r>
+        <w:rPr>
+          <w:rFonts w:cs="B Compset" w:hint="cs"/>
+          <w:rtl/>
+        </w:rPr>
+        <w:t>نمی‌شوند</w:t>
+      </w:r>
+      <w:r>
+        <w:rPr>
+          <w:rFonts w:cs="B Compset"/>
+          <w:rtl/>
+        </w:rPr>
+        <w:t xml:space="preserve"> </w:t>
+      </w:r>
+      <w:r>
+        <w:rPr>
+          <w:rFonts w:cs="B Compset"/>
+        </w:rPr>
+        <w:t>.</w:t>
+      </w:r>
     </w:p>
     <w:p>
       <w:pPr>
@@ -5888,6 +5961,13 @@
       </w:pPr>
       <w:r>
         <w:rPr>
+          <w:rFonts w:cs="Arial" w:hint="cs"/>
+          <w:rtl/>
+        </w:rPr>
+        <w:t xml:space="preserve"> </w:t>
+      </w:r>
+      <w:r>
+        <w:rPr>
           <w:rFonts w:cs="Cambria"/>
         </w:rPr>
         <w:t>Future perfect</w:t>
@@ -5903,15 +5983,72 @@
         <w:bidi/>
         <w:spacing w:line="240" w:lineRule="auto"/>
         <w:rPr>
-          <w:rFonts w:cs="Arial"/>
-        </w:rPr>
-      </w:pPr>
-      <w:r>
-        <w:rPr>
-          <w:rFonts w:cs="Arial" w:hint="cs"/>
+          <w:rFonts w:cs="B Compset"/>
+        </w:rPr>
+      </w:pPr>
+      <w:r>
+        <w:rPr>
+          <w:rFonts w:cs="B Compset"/>
+          <w:rtl/>
+        </w:rPr>
+        <w:t>برای بیان اتفاقاتی استفاده می‌کنیم که پیش از یک زمان یا عمل دیگری در آینده به اتمام رسیده و کامل شده است. پس در واقع وقتی از نقطه‌ای در آینده به گذشته نگاه می‌کنیم فعل آینده‌ی کامل کاربرد دارد</w:t>
+      </w:r>
+      <w:r>
+        <w:rPr>
+          <w:rFonts w:cs="B Compset"/>
+        </w:rPr>
+        <w:t>.</w:t>
+      </w:r>
+      <w:r>
+        <w:rPr>
+          <w:rFonts w:cs="B Compset" w:hint="cs"/>
           <w:rtl/>
         </w:rPr>
         <w:t xml:space="preserve"> </w:t>
+      </w:r>
+    </w:p>
+    <w:p>
+      <w:pPr>
+        <w:pStyle w:val="ListParagraph"/>
+        <w:bidi/>
+        <w:spacing w:line="240" w:lineRule="auto"/>
+        <w:ind w:left="1080"/>
+        <w:rPr>
+          <w:rFonts w:cs="B Compset"/>
+        </w:rPr>
+      </w:pPr>
+      <w:r>
+        <w:rPr>
+          <w:rFonts w:cs="B Compset" w:hint="cs"/>
+          <w:rtl/>
+        </w:rPr>
+        <w:t xml:space="preserve">(  </w:t>
+      </w:r>
+      <w:r>
+        <w:rPr>
+          <w:rFonts w:cs="B Compset"/>
+        </w:rPr>
+        <w:t> I will have read every magazine in the waiting room before I see the dentist</w:t>
+      </w:r>
+      <w:r>
+        <w:rPr>
+          <w:rFonts w:cs="B Compset" w:hint="cs"/>
+          <w:rtl/>
+        </w:rPr>
+        <w:t xml:space="preserve"> ) ( </w:t>
+      </w:r>
+      <w:r>
+        <w:rPr>
+          <w:rFonts w:cs="B Compset"/>
+        </w:rPr>
+        <w:t>I will have finished dinner by the time she call me tonight</w:t>
+      </w:r>
+      <w:r>
+        <w:rPr>
+          <w:rFonts w:cs="B Compset" w:hint="cs"/>
+          <w:rtl/>
+        </w:rPr>
+        <w:t xml:space="preserve"> ) </w:t>
       </w:r>
     </w:p>
     <w:p>
@@ -5924,15 +6061,68 @@
         <w:bidi/>
         <w:spacing w:line="240" w:lineRule="auto"/>
         <w:rPr>
+          <w:rFonts w:cs="B Compset"/>
+        </w:rPr>
+      </w:pPr>
+      <w:r>
+        <w:rPr>
+          <w:rFonts w:cs="B Compset" w:hint="cs"/>
+          <w:rtl/>
+        </w:rPr>
+        <w:t>ب</w:t>
+      </w:r>
+      <w:r>
+        <w:rPr>
+          <w:rFonts w:cs="B Compset"/>
+          <w:rtl/>
+        </w:rPr>
+        <w:t>رای توصیف عملی استفاده می‌شود که در زمان مشخصی در آینده پایان می‌یاید</w:t>
+      </w:r>
+      <w:r>
+        <w:rPr>
+          <w:rFonts w:cs="B Compset"/>
+        </w:rPr>
+        <w:t>.</w:t>
+      </w:r>
+      <w:r>
+        <w:rPr>
+          <w:rFonts w:cs="B Compset" w:hint="cs"/>
+          <w:rtl/>
+        </w:rPr>
+        <w:t xml:space="preserve"> (  </w:t>
+      </w:r>
+      <w:r>
+        <w:rPr>
+          <w:rFonts w:cs="B Compset"/>
+        </w:rPr>
+        <w:t>I’ll have finished the report by lunchtime</w:t>
+      </w:r>
+      <w:r>
+        <w:rPr>
+          <w:rFonts w:cs="B Compset" w:hint="cs"/>
+          <w:rtl/>
+        </w:rPr>
+        <w:t xml:space="preserve"> ) </w:t>
+      </w:r>
+    </w:p>
+    <w:p>
+      <w:pPr>
+        <w:pStyle w:val="ListParagraph"/>
+        <w:numPr>
+          <w:ilvl w:val="0"/>
+          <w:numId w:val="5"/>
+        </w:numPr>
+        <w:bidi/>
+        <w:spacing w:line="240" w:lineRule="auto"/>
+        <w:rPr>
           <w:rFonts w:cs="Arial"/>
         </w:rPr>
       </w:pPr>
       <w:r>
         <w:rPr>
-          <w:rFonts w:cs="Arial" w:hint="cs"/>
-          <w:rtl/>
-        </w:rPr>
-        <w:t xml:space="preserve"> </w:t>
+          <w:rFonts w:cs="Cambria"/>
+        </w:rPr>
+        <w:t>Future in the past perfect</w:t>
       </w:r>
     </w:p>
     <w:p>
@@ -5945,9 +6135,222 @@
         <w:bidi/>
         <w:spacing w:line="240" w:lineRule="auto"/>
         <w:rPr>
-          <w:rFonts w:cs="Arial"/>
-        </w:rPr>
-      </w:pPr>
+          <w:rFonts w:cs="B Compset"/>
+        </w:rPr>
+      </w:pPr>
+      <w:r>
+        <w:rPr>
+          <w:rFonts w:cs="B Compset"/>
+        </w:rPr>
+        <w:t> </w:t>
+      </w:r>
+      <w:r>
+        <w:rPr>
+          <w:rFonts w:cs="B Compset"/>
+          <w:rtl/>
+        </w:rPr>
+        <w:t>برای صحبت کردن درباره چیزهایی به کار می‌رود که در گذشته شروع شده و قرار بوده در آینده کامل شود</w:t>
+      </w:r>
+      <w:r>
+        <w:rPr>
+          <w:rFonts w:cs="B Compset" w:hint="cs"/>
+          <w:rtl/>
+        </w:rPr>
+        <w:t xml:space="preserve">. </w:t>
+      </w:r>
+    </w:p>
+    <w:p>
+      <w:pPr>
+        <w:pStyle w:val="ListParagraph"/>
+        <w:numPr>
+          <w:ilvl w:val="1"/>
+          <w:numId w:val="5"/>
+        </w:numPr>
+        <w:bidi/>
+        <w:spacing w:line="240" w:lineRule="auto"/>
+        <w:rPr>
+          <w:rFonts w:cs="B Compset"/>
+        </w:rPr>
+      </w:pPr>
+      <w:r>
+        <w:rPr>
+          <w:rFonts w:cs="B Compset" w:hint="cs"/>
+          <w:rtl/>
+        </w:rPr>
+        <w:t>ک</w:t>
+      </w:r>
+      <w:r>
+        <w:rPr>
+          <w:rFonts w:cs="B Compset"/>
+          <w:rtl/>
+        </w:rPr>
+        <w:t>اربرد آینده در گذشته کامل در بیان</w:t>
+      </w:r>
+      <w:r>
+        <w:rPr>
+          <w:rFonts w:ascii="Cambria" w:hAnsi="Cambria" w:cs="Cambria" w:hint="cs"/>
+          <w:rtl/>
+        </w:rPr>
+        <w:t> </w:t>
+      </w:r>
+      <w:r>
+        <w:rPr>
+          <w:rFonts w:cs="B Compset"/>
+          <w:rtl/>
+        </w:rPr>
+        <w:t>نقل قول</w:t>
+      </w:r>
+      <w:r>
+        <w:rPr>
+          <w:rFonts w:ascii="Cambria" w:hAnsi="Cambria" w:cs="Cambria" w:hint="cs"/>
+          <w:rtl/>
+        </w:rPr>
+        <w:t> </w:t>
+      </w:r>
+      <w:r>
+        <w:rPr>
+          <w:rFonts w:cs="B Compset"/>
+          <w:rtl/>
+        </w:rPr>
+        <w:t>غیر</w:t>
+      </w:r>
+      <w:r>
+        <w:rPr>
+          <w:rFonts w:ascii="Cambria" w:hAnsi="Cambria" w:cs="Cambria" w:hint="cs"/>
+          <w:rtl/>
+        </w:rPr>
+        <w:t> </w:t>
+      </w:r>
+      <w:r>
+        <w:rPr>
+          <w:rFonts w:cs="B Compset"/>
+          <w:rtl/>
+        </w:rPr>
+        <w:t>مستقیم</w:t>
+      </w:r>
+      <w:r>
+        <w:rPr>
+          <w:rFonts w:ascii="Cambria" w:hAnsi="Cambria" w:cs="Cambria" w:hint="cs"/>
+          <w:rtl/>
+        </w:rPr>
+        <w:t> </w:t>
+      </w:r>
+      <w:r>
+        <w:rPr>
+          <w:rFonts w:cs="B Compset"/>
+          <w:rtl/>
+        </w:rPr>
+        <w:t>است</w:t>
+      </w:r>
+      <w:r>
+        <w:rPr>
+          <w:rFonts w:cs="B Compset" w:hint="cs"/>
+          <w:rtl/>
+        </w:rPr>
+        <w:t xml:space="preserve"> و هچنین جملات شرطی </w:t>
+      </w:r>
+      <w:r>
+        <w:rPr>
+          <w:rFonts w:cs="B Compset"/>
+        </w:rPr>
+        <w:t xml:space="preserve"> </w:t>
+      </w:r>
+      <w:r>
+        <w:rPr>
+          <w:rFonts w:cs="B Compset" w:hint="cs"/>
+          <w:rtl/>
+        </w:rPr>
+        <w:t xml:space="preserve">( </w:t>
+      </w:r>
+      <w:r>
+        <w:rPr>
+          <w:rFonts w:cs="B Compset"/>
+        </w:rPr>
+        <w:t>He said that he would have finished his task before we arrived</w:t>
+      </w:r>
+      <w:r>
+        <w:rPr>
+          <w:rFonts w:cs="B Compset" w:hint="cs"/>
+          <w:rtl/>
+        </w:rPr>
+        <w:t xml:space="preserve">  ) </w:t>
+      </w:r>
+    </w:p>
+    <w:p>
+      <w:pPr>
+        <w:pStyle w:val="ListParagraph"/>
+        <w:numPr>
+          <w:ilvl w:val="1"/>
+          <w:numId w:val="5"/>
+        </w:numPr>
+        <w:bidi/>
+        <w:spacing w:line="240" w:lineRule="auto"/>
+        <w:rPr>
+          <w:rFonts w:cs="B Compset"/>
+        </w:rPr>
+      </w:pPr>
+      <w:r>
+        <w:rPr>
+          <w:rFonts w:cs="B Compset" w:hint="cs"/>
+          <w:rtl/>
+        </w:rPr>
+        <w:lastRenderedPageBreak/>
+        <w:t>ب</w:t>
+      </w:r>
+      <w:r>
+        <w:rPr>
+          <w:rFonts w:cs="B Compset"/>
+          <w:rtl/>
+        </w:rPr>
+        <w:t>رای ساختن این جملات، از</w:t>
+      </w:r>
+      <w:r>
+        <w:rPr>
+          <w:rFonts w:ascii="Cambria" w:hAnsi="Cambria" w:cs="Cambria" w:hint="cs"/>
+          <w:rtl/>
+        </w:rPr>
+        <w:t> </w:t>
+      </w:r>
+      <w:hyperlink r:id="rId106" w:history="1">
+        <w:r>
+          <w:rPr>
+            <w:rFonts w:cs="B Compset"/>
+            <w:rtl/>
+          </w:rPr>
+          <w:t>فعل کمکی وجهی</w:t>
+        </w:r>
+      </w:hyperlink>
+      <w:r>
+        <w:rPr>
+          <w:rFonts w:cs="B Compset"/>
+        </w:rPr>
+        <w:t> «would</w:t>
+      </w:r>
+      <w:r>
+        <w:rPr>
+          <w:rFonts w:cs="B Compset"/>
+        </w:rPr>
+        <w:t>/should</w:t>
+      </w:r>
+      <w:r>
+        <w:rPr>
+          <w:rFonts w:cs="B Compset"/>
+        </w:rPr>
+        <w:t xml:space="preserve">» </w:t>
+      </w:r>
+      <w:r>
+        <w:rPr>
+          <w:rFonts w:cs="B Compset"/>
+          <w:rtl/>
+        </w:rPr>
+        <w:t>کمک می‌گیریم</w:t>
+      </w:r>
+      <w:r>
+        <w:rPr>
+          <w:rFonts w:cs="B Compset"/>
+        </w:rPr>
+        <w:t>.</w:t>
+      </w:r>
     </w:p>
     <w:p>
       <w:pPr>
@@ -5966,7 +6369,7 @@
         <w:rPr>
           <w:rFonts w:cs="Cambria"/>
         </w:rPr>
-        <w:t>Future in the past perfect</w:t>
+        <w:t>Past perfect continuous</w:t>
       </w:r>
     </w:p>
     <w:p>
@@ -5979,12 +6382,19 @@
         <w:bidi/>
         <w:spacing w:line="240" w:lineRule="auto"/>
         <w:rPr>
-          <w:rFonts w:cs="Arial"/>
-        </w:rPr>
-      </w:pPr>
-      <w:r>
-        <w:rPr>
-          <w:rFonts w:cs="Arial" w:hint="cs"/>
+          <w:rFonts w:cs="B Compset"/>
+        </w:rPr>
+      </w:pPr>
+      <w:r>
+        <w:rPr>
+          <w:rFonts w:cs="B Compset"/>
+          <w:rtl/>
+        </w:rPr>
+        <w:t>برای توصیف عملی در گذشته که خیلی وقت پیش شروع شده و تا وقوع عمل دیگر، یا مدت زمان مشخصی در گذشته ادامه داشته است</w:t>
+      </w:r>
+      <w:r>
+        <w:rPr>
+          <w:rFonts w:cs="B Compset" w:hint="cs"/>
           <w:rtl/>
         </w:rPr>
         <w:t xml:space="preserve"> </w:t>
@@ -6000,12 +6410,32 @@
         <w:bidi/>
         <w:spacing w:line="240" w:lineRule="auto"/>
         <w:rPr>
-          <w:rFonts w:cs="Arial"/>
-        </w:rPr>
-      </w:pPr>
-      <w:r>
-        <w:rPr>
-          <w:rFonts w:cs="Arial" w:hint="cs"/>
+          <w:rFonts w:cs="B Compset"/>
+        </w:rPr>
+      </w:pPr>
+      <w:r>
+        <w:rPr>
+          <w:rFonts w:cs="B Compset" w:hint="cs"/>
+          <w:rtl/>
+        </w:rPr>
+        <w:t xml:space="preserve">( </w:t>
+      </w:r>
+      <w:r>
+        <w:rPr>
+          <w:rFonts w:cs="B Compset"/>
+        </w:rPr>
+        <w:t>I had been waiting for hours before the interviewer called me in</w:t>
+      </w:r>
+      <w:r>
+        <w:rPr>
+          <w:rFonts w:cs="B Compset" w:hint="cs"/>
+          <w:rtl/>
+        </w:rPr>
+        <w:t xml:space="preserve">  ) </w:t>
+      </w:r>
+      <w:r>
+        <w:rPr>
+          <w:rFonts w:cs="B Compset" w:hint="cs"/>
           <w:rtl/>
         </w:rPr>
         <w:t xml:space="preserve"> </w:t>
@@ -6021,15 +6451,135 @@
         <w:bidi/>
         <w:spacing w:line="240" w:lineRule="auto"/>
         <w:rPr>
-          <w:rFonts w:cs="Arial"/>
-        </w:rPr>
-      </w:pPr>
-      <w:r>
-        <w:rPr>
-          <w:rFonts w:cs="Arial" w:hint="cs"/>
+          <w:rFonts w:cs="B Compset"/>
+        </w:rPr>
+      </w:pPr>
+      <w:r>
+        <w:rPr>
+          <w:rFonts w:cs="B Compset" w:hint="cs"/>
           <w:rtl/>
         </w:rPr>
         <w:t xml:space="preserve"> </w:t>
+      </w:r>
+      <w:r>
+        <w:rPr>
+          <w:rFonts w:cs="B Compset"/>
+          <w:rtl/>
+        </w:rPr>
+        <w:t>برای بیان مدت زمان وقوع رویدادی که قبل از عمل دیگری در گذشته رخ داده است</w:t>
+      </w:r>
+      <w:r>
+        <w:rPr>
+          <w:rFonts w:cs="B Compset"/>
+        </w:rPr>
+        <w:t xml:space="preserve"> </w:t>
+      </w:r>
+      <w:r>
+        <w:rPr>
+          <w:rFonts w:cs="B Compset" w:hint="cs"/>
+          <w:rtl/>
+        </w:rPr>
+        <w:t xml:space="preserve"> (  </w:t>
+      </w:r>
+      <w:r>
+        <w:rPr>
+          <w:rFonts w:cs="B Compset"/>
+        </w:rPr>
+        <w:t>Richard needed a holiday because he had been working hard for six months</w:t>
+      </w:r>
+      <w:r>
+        <w:rPr>
+          <w:rFonts w:cs="B Compset" w:hint="cs"/>
+          <w:rtl/>
+        </w:rPr>
+        <w:t xml:space="preserve"> ) </w:t>
+      </w:r>
+    </w:p>
+    <w:p>
+      <w:pPr>
+        <w:pStyle w:val="ListParagraph"/>
+        <w:numPr>
+          <w:ilvl w:val="1"/>
+          <w:numId w:val="5"/>
+        </w:numPr>
+        <w:bidi/>
+        <w:spacing w:line="240" w:lineRule="auto"/>
+        <w:rPr>
+          <w:rFonts w:cs="B Compset"/>
+        </w:rPr>
+      </w:pPr>
+      <w:r>
+        <w:rPr>
+          <w:rFonts w:cs="B Compset"/>
+          <w:rtl/>
+        </w:rPr>
+        <w:t>برای توصیف علت وقوع کاری در زمان گذشته</w:t>
+      </w:r>
+      <w:r>
+        <w:rPr>
+          <w:rFonts w:cs="B Compset"/>
+        </w:rPr>
+        <w:t xml:space="preserve"> </w:t>
+      </w:r>
+      <w:r>
+        <w:rPr>
+          <w:rFonts w:cs="B Compset" w:hint="cs"/>
+          <w:rtl/>
+        </w:rPr>
+        <w:t xml:space="preserve"> (  </w:t>
+      </w:r>
+      <w:r>
+        <w:rPr>
+          <w:rFonts w:cs="B Compset"/>
+        </w:rPr>
+        <w:t>He was tired because he had been jogging</w:t>
+      </w:r>
+      <w:r>
+        <w:rPr>
+          <w:rFonts w:cs="B Compset" w:hint="cs"/>
+          <w:rtl/>
+        </w:rPr>
+        <w:t xml:space="preserve"> ) </w:t>
+      </w:r>
+    </w:p>
+    <w:p>
+      <w:pPr>
+        <w:pStyle w:val="ListParagraph"/>
+        <w:numPr>
+          <w:ilvl w:val="1"/>
+          <w:numId w:val="5"/>
+        </w:numPr>
+        <w:bidi/>
+        <w:spacing w:line="240" w:lineRule="auto"/>
+        <w:rPr>
+          <w:rFonts w:cs="B Compset"/>
+        </w:rPr>
+      </w:pPr>
+      <w:r>
+        <w:rPr>
+          <w:rFonts w:cs="B Compset"/>
+          <w:rtl/>
+        </w:rPr>
+        <w:t>زمان گذشته کامل استمراری تا زمان حال ادامه ندارد، بلکه قبل از وقوع عمل دیگری در گذشته پایان یافته است</w:t>
+      </w:r>
+      <w:r>
+        <w:rPr>
+          <w:rFonts w:cs="B Compset"/>
+        </w:rPr>
+        <w:t>.</w:t>
+      </w:r>
+      <w:r>
+        <w:rPr>
+          <w:rFonts w:cs="B Compset" w:hint="cs"/>
+          <w:rtl/>
+        </w:rPr>
+        <w:t xml:space="preserve"> با این قیدها به کار می رود: </w:t>
+      </w:r>
+      <w:r>
+        <w:rPr>
+          <w:rFonts w:cs="B Compset"/>
+        </w:rPr>
+        <w:t>when, before, by the time, since, only</w:t>
       </w:r>
     </w:p>
     <w:p>
@@ -6049,13 +6599,19 @@
         <w:rPr>
           <w:rFonts w:cs="Cambria"/>
         </w:rPr>
-        <w:t>Past perfect</w:t>
+        <w:t>Present perfect</w:t>
       </w:r>
       <w:r>
         <w:rPr>
           <w:rFonts w:cs="Cambria"/>
         </w:rPr>
-        <w:t xml:space="preserve"> continuous</w:t>
+        <w:t xml:space="preserve"> </w:t>
+      </w:r>
+      <w:r>
+        <w:rPr>
+          <w:rFonts w:cs="Cambria"/>
+        </w:rPr>
+        <w:t>continuous</w:t>
       </w:r>
     </w:p>
     <w:p>
@@ -6068,15 +6624,43 @@
         <w:bidi/>
         <w:spacing w:line="240" w:lineRule="auto"/>
         <w:rPr>
-          <w:rFonts w:cs="Arial"/>
-        </w:rPr>
-      </w:pPr>
-      <w:r>
-        <w:rPr>
-          <w:rFonts w:cs="Arial" w:hint="cs"/>
-          <w:rtl/>
+          <w:rFonts w:cs="B Compset"/>
+        </w:rPr>
+      </w:pPr>
+      <w:r>
+        <w:rPr>
+          <w:rFonts w:cs="B Compset" w:hint="cs"/>
+          <w:rtl/>
+        </w:rPr>
+        <w:t>ب</w:t>
+      </w:r>
+      <w:r>
+        <w:rPr>
+          <w:rFonts w:cs="B Compset"/>
+          <w:rtl/>
+        </w:rPr>
+        <w:t>رای توصیف مدت زمان انجام عمل به کار می‌رود</w:t>
+      </w:r>
+      <w:r>
+        <w:rPr>
+          <w:rFonts w:cs="B Compset" w:hint="cs"/>
+          <w:rtl/>
+        </w:rPr>
+        <w:t>.</w:t>
+      </w:r>
+      <w:r>
+        <w:rPr>
+          <w:rFonts w:cs="B Compset"/>
         </w:rPr>
         <w:t xml:space="preserve"> </w:t>
+      </w:r>
+      <w:r>
+        <w:rPr>
+          <w:rFonts w:cs="B Compset" w:hint="cs"/>
+          <w:rtl/>
+          <w:lang w:bidi="fa-IR"/>
+        </w:rPr>
+        <w:t xml:space="preserve">در واقع حال کاملی است که روی مدت زمان انجام تاکید می کند </w:t>
       </w:r>
     </w:p>
     <w:p>
@@ -6089,15 +6673,56 @@
         <w:bidi/>
         <w:spacing w:line="240" w:lineRule="auto"/>
         <w:rPr>
-          <w:rFonts w:cs="Arial"/>
-        </w:rPr>
-      </w:pPr>
-      <w:r>
-        <w:rPr>
-          <w:rFonts w:cs="Arial" w:hint="cs"/>
+          <w:rFonts w:cs="B Compset"/>
+        </w:rPr>
+      </w:pPr>
+      <w:r>
+        <w:rPr>
+          <w:rFonts w:cs="B Compset" w:hint="cs"/>
           <w:rtl/>
         </w:rPr>
         <w:t xml:space="preserve"> </w:t>
+      </w:r>
+      <w:r>
+        <w:rPr>
+          <w:rFonts w:cs="B Compset"/>
+          <w:rtl/>
+        </w:rPr>
+        <w:t>عملی در گذشته اتفاق افتاده و تا زمان حال ادامه داشته است</w:t>
+      </w:r>
+      <w:r>
+        <w:rPr>
+          <w:rFonts w:cs="B Compset" w:hint="cs"/>
+          <w:rtl/>
+        </w:rPr>
+        <w:t xml:space="preserve"> ولی </w:t>
+      </w:r>
+      <w:r>
+        <w:rPr>
+          <w:rFonts w:cs="B Compset" w:hint="cs"/>
+          <w:rtl/>
+        </w:rPr>
+        <w:t>روی مدت زمان انجام عمل تاکید می کند</w:t>
+      </w:r>
+      <w:r>
+        <w:rPr>
+          <w:rFonts w:cs="B Compset" w:hint="cs"/>
+          <w:rtl/>
+        </w:rPr>
+        <w:t xml:space="preserve"> (  </w:t>
+      </w:r>
+      <w:r>
+        <w:rPr>
+          <w:rFonts w:cs="B Compset"/>
+        </w:rPr>
+        <w:t>They have been working on a big project recently</w:t>
+      </w:r>
+      <w:r>
+        <w:rPr>
+          <w:rFonts w:cs="B Compset" w:hint="cs"/>
+          <w:rtl/>
+        </w:rPr>
+        <w:t xml:space="preserve"> ) </w:t>
       </w:r>
     </w:p>
     <w:p>
@@ -6110,9 +6735,29 @@
         <w:bidi/>
         <w:spacing w:line="240" w:lineRule="auto"/>
         <w:rPr>
-          <w:rFonts w:cs="Arial"/>
-        </w:rPr>
-      </w:pPr>
+          <w:rFonts w:cs="B Compset"/>
+        </w:rPr>
+      </w:pPr>
+      <w:r>
+        <w:rPr>
+          <w:rFonts w:cs="B Compset" w:hint="cs"/>
+          <w:rtl/>
+        </w:rPr>
+        <w:t xml:space="preserve">از </w:t>
+      </w:r>
+      <w:r>
+        <w:rPr>
+          <w:rFonts w:cs="B Compset"/>
+        </w:rPr>
+        <w:t>since , for</w:t>
+      </w:r>
+      <w:r>
+        <w:rPr>
+          <w:rFonts w:cs="B Compset" w:hint="cs"/>
+          <w:rtl/>
+        </w:rPr>
+        <w:t xml:space="preserve"> استفاده می شود.</w:t>
+      </w:r>
     </w:p>
     <w:p>
       <w:pPr>
@@ -6131,7 +6776,7 @@
         <w:rPr>
           <w:rFonts w:cs="Cambria"/>
         </w:rPr>
-        <w:t>Present perfect</w:t>
+        <w:t>Future perfect</w:t>
       </w:r>
       <w:r>
         <w:rPr>
@@ -6156,15 +6801,201 @@
         <w:bidi/>
         <w:spacing w:line="240" w:lineRule="auto"/>
         <w:rPr>
-          <w:rFonts w:cs="Arial"/>
-        </w:rPr>
-      </w:pPr>
-      <w:r>
-        <w:rPr>
-          <w:rFonts w:cs="Arial" w:hint="cs"/>
-          <w:rtl/>
+          <w:rFonts w:cs="B Compset"/>
+          <w:lang w:bidi="fa-IR"/>
+        </w:rPr>
+      </w:pPr>
+      <w:r>
+        <w:rPr>
+          <w:rFonts w:cs="B Compset" w:hint="cs"/>
+          <w:rtl/>
+          <w:lang w:bidi="fa-IR"/>
         </w:rPr>
         <w:t xml:space="preserve"> </w:t>
+      </w:r>
+      <w:r>
+        <w:rPr>
+          <w:rFonts w:cs="B Compset"/>
+          <w:rtl/>
+          <w:lang w:bidi="fa-IR"/>
+        </w:rPr>
+        <w:t>برای توصیف عمل ادامه‌داری به کار می‌رود که در گذشته شروع شده و در زمان مشخصی در آینده کامل خواهد شد</w:t>
+      </w:r>
+      <w:r>
+        <w:rPr>
+          <w:rFonts w:cs="B Compset"/>
+          <w:lang w:bidi="fa-IR"/>
+        </w:rPr>
+        <w:t xml:space="preserve"> </w:t>
+      </w:r>
+      <w:r>
+        <w:rPr>
+          <w:rFonts w:cs="B Compset" w:hint="cs"/>
+          <w:rtl/>
+          <w:lang w:bidi="fa-IR"/>
+        </w:rPr>
+        <w:t xml:space="preserve"> ( </w:t>
+      </w:r>
+      <w:hyperlink r:id="rId107" w:tgtFrame="_blank" w:tooltip="ترجمه By" w:history="1">
+        <w:r>
+          <w:rPr>
+            <w:rFonts w:cs="B Compset"/>
+            <w:lang w:bidi="fa-IR"/>
+          </w:rPr>
+          <w:t>By</w:t>
+        </w:r>
+      </w:hyperlink>
+      <w:r>
+        <w:rPr>
+          <w:rFonts w:cs="B Compset"/>
+          <w:lang w:bidi="fa-IR"/>
+        </w:rPr>
+        <w:t> 8 </w:t>
+      </w:r>
+      <w:hyperlink r:id="rId108" w:tgtFrame="_blank" w:tooltip="ترجمه o’clock" w:history="1">
+        <w:r>
+          <w:rPr>
+            <w:rFonts w:cs="B Compset"/>
+            <w:lang w:bidi="fa-IR"/>
+          </w:rPr>
+          <w:t>o’clock</w:t>
+        </w:r>
+      </w:hyperlink>
+      <w:r>
+        <w:rPr>
+          <w:rFonts w:cs="B Compset"/>
+          <w:lang w:bidi="fa-IR"/>
+        </w:rPr>
+        <w:t>, I </w:t>
+      </w:r>
+      <w:hyperlink r:id="rId109" w:tgtFrame="_blank" w:tooltip="ترجمه will" w:history="1">
+        <w:r>
+          <w:rPr>
+            <w:rFonts w:cs="B Compset"/>
+            <w:lang w:bidi="fa-IR"/>
+          </w:rPr>
+          <w:t>will</w:t>
+        </w:r>
+      </w:hyperlink>
+      <w:r>
+        <w:rPr>
+          <w:rFonts w:cs="B Compset"/>
+          <w:lang w:bidi="fa-IR"/>
+        </w:rPr>
+        <w:t> </w:t>
+      </w:r>
+      <w:hyperlink r:id="rId110" w:tgtFrame="_blank" w:tooltip="ترجمه have" w:history="1">
+        <w:r>
+          <w:rPr>
+            <w:rFonts w:cs="B Compset"/>
+            <w:lang w:bidi="fa-IR"/>
+          </w:rPr>
+          <w:t>have</w:t>
+        </w:r>
+      </w:hyperlink>
+      <w:r>
+        <w:rPr>
+          <w:rFonts w:cs="B Compset"/>
+          <w:lang w:bidi="fa-IR"/>
+        </w:rPr>
+        <w:t> </w:t>
+      </w:r>
+      <w:hyperlink r:id="rId111" w:tgtFrame="_blank" w:tooltip="ترجمه been" w:history="1">
+        <w:r>
+          <w:rPr>
+            <w:rFonts w:cs="B Compset"/>
+            <w:lang w:bidi="fa-IR"/>
+          </w:rPr>
+          <w:t>been</w:t>
+        </w:r>
+      </w:hyperlink>
+      <w:r>
+        <w:rPr>
+          <w:rFonts w:cs="B Compset"/>
+          <w:lang w:bidi="fa-IR"/>
+        </w:rPr>
+        <w:t> </w:t>
+      </w:r>
+      <w:hyperlink r:id="rId112" w:tgtFrame="_blank" w:tooltip="ترجمه using" w:history="1">
+        <w:r>
+          <w:rPr>
+            <w:rFonts w:cs="B Compset"/>
+            <w:lang w:bidi="fa-IR"/>
+          </w:rPr>
+          <w:t>using</w:t>
+        </w:r>
+      </w:hyperlink>
+      <w:r>
+        <w:rPr>
+          <w:rFonts w:cs="B Compset"/>
+          <w:lang w:bidi="fa-IR"/>
+        </w:rPr>
+        <w:t> </w:t>
+      </w:r>
+      <w:hyperlink r:id="rId113" w:tgtFrame="_blank" w:tooltip="ترجمه my" w:history="1">
+        <w:r>
+          <w:rPr>
+            <w:rFonts w:cs="B Compset"/>
+            <w:lang w:bidi="fa-IR"/>
+          </w:rPr>
+          <w:t>my</w:t>
+        </w:r>
+      </w:hyperlink>
+      <w:r>
+        <w:rPr>
+          <w:rFonts w:cs="B Compset"/>
+          <w:lang w:bidi="fa-IR"/>
+        </w:rPr>
+        <w:t> </w:t>
+      </w:r>
+      <w:hyperlink r:id="rId114" w:tgtFrame="_blank" w:tooltip="ترجمه computer" w:history="1">
+        <w:r>
+          <w:rPr>
+            <w:rFonts w:cs="B Compset"/>
+            <w:lang w:bidi="fa-IR"/>
+          </w:rPr>
+          <w:t>computer</w:t>
+        </w:r>
+      </w:hyperlink>
+      <w:r>
+        <w:rPr>
+          <w:rFonts w:cs="B Compset"/>
+          <w:lang w:bidi="fa-IR"/>
+        </w:rPr>
+        <w:t> </w:t>
+      </w:r>
+      <w:hyperlink r:id="rId115" w:tgtFrame="_blank" w:tooltip="ترجمه for" w:history="1">
+        <w:r>
+          <w:rPr>
+            <w:rFonts w:cs="B Compset"/>
+            <w:lang w:bidi="fa-IR"/>
+          </w:rPr>
+          <w:t>for</w:t>
+        </w:r>
+      </w:hyperlink>
+      <w:r>
+        <w:rPr>
+          <w:rFonts w:cs="B Compset"/>
+          <w:lang w:bidi="fa-IR"/>
+        </w:rPr>
+        <w:t> 3 </w:t>
+      </w:r>
+      <w:hyperlink r:id="rId116" w:tgtFrame="_blank" w:tooltip="ترجمه hours" w:history="1">
+        <w:r>
+          <w:rPr>
+            <w:rFonts w:cs="B Compset"/>
+            <w:lang w:bidi="fa-IR"/>
+          </w:rPr>
+          <w:t>hours</w:t>
+        </w:r>
+      </w:hyperlink>
+      <w:r>
+        <w:rPr>
+          <w:rFonts w:cs="B Compset" w:hint="cs"/>
+          <w:rtl/>
+          <w:lang w:bidi="fa-IR"/>
+        </w:rPr>
+        <w:t xml:space="preserve">  ) </w:t>
       </w:r>
     </w:p>
     <w:p>
@@ -6177,15 +7008,86 @@
         <w:bidi/>
         <w:spacing w:line="240" w:lineRule="auto"/>
         <w:rPr>
-          <w:rFonts w:cs="Arial"/>
-        </w:rPr>
-      </w:pPr>
-      <w:r>
-        <w:rPr>
-          <w:rFonts w:cs="Arial" w:hint="cs"/>
-          <w:rtl/>
+          <w:rFonts w:cs="B Compset"/>
+          <w:lang w:bidi="fa-IR"/>
+        </w:rPr>
+      </w:pPr>
+      <w:r>
+        <w:rPr>
+          <w:rFonts w:cs="B Compset" w:hint="cs"/>
+          <w:rtl/>
+          <w:lang w:bidi="fa-IR"/>
         </w:rPr>
         <w:t xml:space="preserve"> </w:t>
+      </w:r>
+      <w:r>
+        <w:rPr>
+          <w:rFonts w:cs="B Compset" w:hint="cs"/>
+          <w:rtl/>
+          <w:lang w:bidi="fa-IR"/>
+        </w:rPr>
+        <w:t xml:space="preserve">همراه </w:t>
+      </w:r>
+      <w:r>
+        <w:rPr>
+          <w:rFonts w:cs="B Compset"/>
+          <w:lang w:bidi="fa-IR"/>
+        </w:rPr>
+        <w:t xml:space="preserve">for </w:t>
+      </w:r>
+      <w:r>
+        <w:rPr>
+          <w:rFonts w:cs="B Compset" w:hint="cs"/>
+          <w:rtl/>
+          <w:lang w:bidi="fa-IR"/>
+        </w:rPr>
+        <w:t xml:space="preserve"> و </w:t>
+      </w:r>
+      <w:r>
+        <w:rPr>
+          <w:rFonts w:cs="B Compset"/>
+          <w:lang w:bidi="fa-IR"/>
+        </w:rPr>
+        <w:t>since</w:t>
+      </w:r>
+      <w:r>
+        <w:rPr>
+          <w:rFonts w:cs="B Compset" w:hint="cs"/>
+          <w:rtl/>
+          <w:lang w:bidi="fa-IR"/>
+        </w:rPr>
+        <w:t xml:space="preserve"> </w:t>
+      </w:r>
+      <w:r>
+        <w:rPr>
+          <w:rFonts w:cs="B Compset" w:hint="cs"/>
+          <w:rtl/>
+          <w:lang w:bidi="fa-IR"/>
+        </w:rPr>
+        <w:t xml:space="preserve">و </w:t>
+      </w:r>
+      <w:r>
+        <w:rPr>
+          <w:rFonts w:cs="B Compset"/>
+          <w:lang w:bidi="fa-IR"/>
+        </w:rPr>
+        <w:t>by</w:t>
+      </w:r>
+      <w:r>
+        <w:rPr>
+          <w:rFonts w:cs="B Compset" w:hint="cs"/>
+          <w:rtl/>
+          <w:lang w:bidi="fa-IR"/>
+        </w:rPr>
+        <w:t xml:space="preserve"> </w:t>
+      </w:r>
+      <w:r>
+        <w:rPr>
+          <w:rFonts w:cs="B Compset" w:hint="cs"/>
+          <w:rtl/>
+          <w:lang w:bidi="fa-IR"/>
+        </w:rPr>
+        <w:t xml:space="preserve">بیان می شود. </w:t>
       </w:r>
     </w:p>
     <w:p>
@@ -6198,9 +7100,34 @@
         <w:bidi/>
         <w:spacing w:line="240" w:lineRule="auto"/>
         <w:rPr>
-          <w:rFonts w:cs="Arial"/>
-        </w:rPr>
-      </w:pPr>
+          <w:rFonts w:cs="B Compset"/>
+          <w:lang w:bidi="fa-IR"/>
+        </w:rPr>
+      </w:pPr>
+      <w:r>
+        <w:rPr>
+          <w:rFonts w:cs="B Compset"/>
+          <w:rtl/>
+          <w:lang w:bidi="fa-IR"/>
+        </w:rPr>
+        <w:t>برای توصیف رابطه علت و معلولی در آینده</w:t>
+      </w:r>
+      <w:r>
+        <w:rPr>
+          <w:rFonts w:cs="B Compset" w:hint="cs"/>
+          <w:rtl/>
+          <w:lang w:bidi="fa-IR"/>
+        </w:rPr>
+        <w:t xml:space="preserve"> و </w:t>
+      </w:r>
+      <w:r>
+        <w:rPr>
+          <w:rFonts w:cs="B Compset"/>
+          <w:rtl/>
+          <w:lang w:bidi="fa-IR"/>
+        </w:rPr>
+        <w:t>برای نشان دادن عملی که تا زمان مشخصی در آینده ادامه خواهد داشت</w:t>
+      </w:r>
     </w:p>
     <w:p>
       <w:pPr>
@@ -6219,7 +7146,7 @@
         <w:rPr>
           <w:rFonts w:cs="Cambria"/>
         </w:rPr>
-        <w:t>Future perfect</w:t>
+        <w:t>Future in the past perfect</w:t>
       </w:r>
       <w:r>
         <w:rPr>
@@ -6244,15 +7171,75 @@
         <w:bidi/>
         <w:spacing w:line="240" w:lineRule="auto"/>
         <w:rPr>
-          <w:rFonts w:cs="Arial"/>
-        </w:rPr>
-      </w:pPr>
-      <w:r>
-        <w:rPr>
-          <w:rFonts w:cs="Arial" w:hint="cs"/>
-          <w:rtl/>
+          <w:rFonts w:cs="B Compset"/>
+          <w:lang w:bidi="fa-IR"/>
+        </w:rPr>
+      </w:pPr>
+      <w:r>
+        <w:rPr>
+          <w:rFonts w:cs="B Compset" w:hint="cs"/>
+          <w:rtl/>
+          <w:lang w:bidi="fa-IR"/>
+        </w:rPr>
+        <w:t>ا</w:t>
+      </w:r>
+      <w:r>
+        <w:rPr>
+          <w:rFonts w:cs="B Compset"/>
+          <w:rtl/>
+          <w:lang w:bidi="fa-IR"/>
+        </w:rPr>
+        <w:t>ین زمان در بعضی موارد مانند زمان آینده در گذشته کامل می باشد با این تفاوت که از این زمان برای نشان دادن ادامه عمل و استمرار فعل استفاده می شود</w:t>
+      </w:r>
+      <w:r>
+        <w:rPr>
+          <w:rFonts w:cs="B Compset"/>
+          <w:lang w:bidi="fa-IR"/>
         </w:rPr>
         <w:t xml:space="preserve"> </w:t>
+      </w:r>
+      <w:r>
+        <w:rPr>
+          <w:rFonts w:cs="B Compset" w:hint="cs"/>
+          <w:rtl/>
+          <w:lang w:bidi="fa-IR"/>
+        </w:rPr>
+        <w:t xml:space="preserve"> </w:t>
+      </w:r>
+    </w:p>
+    <w:p>
+      <w:pPr>
+        <w:pStyle w:val="ListParagraph"/>
+        <w:bidi/>
+        <w:spacing w:line="240" w:lineRule="auto"/>
+        <w:ind w:left="1080"/>
+        <w:rPr>
+          <w:rFonts w:cs="B Compset"/>
+          <w:lang w:bidi="fa-IR"/>
+        </w:rPr>
+      </w:pPr>
+      <w:r>
+        <w:rPr>
+          <w:rFonts w:cs="B Compset" w:hint="cs"/>
+          <w:rtl/>
+          <w:lang w:bidi="fa-IR"/>
+        </w:rPr>
+        <w:t xml:space="preserve">( </w:t>
+      </w:r>
+      <w:r>
+        <w:rPr>
+          <w:rFonts w:cs="B Compset"/>
+          <w:lang w:bidi="fa-IR"/>
+        </w:rPr>
+        <w:t>If she had not arrived so early, I should have been leaving by now.</w:t>
+      </w:r>
+      <w:r>
+        <w:rPr>
+          <w:rFonts w:cs="B Compset" w:hint="cs"/>
+          <w:rtl/>
+          <w:lang w:bidi="fa-IR"/>
+        </w:rPr>
+        <w:t xml:space="preserve">  ) </w:t>
       </w:r>
     </w:p>
     <w:p>
@@ -6265,15 +7252,96 @@
         <w:bidi/>
         <w:spacing w:line="240" w:lineRule="auto"/>
         <w:rPr>
-          <w:rFonts w:cs="Arial"/>
-        </w:rPr>
-      </w:pPr>
-      <w:r>
-        <w:rPr>
-          <w:rFonts w:cs="Arial" w:hint="cs"/>
-          <w:rtl/>
-        </w:rPr>
-        <w:t xml:space="preserve"> </w:t>
+          <w:rFonts w:cs="B Compset"/>
+          <w:lang w:bidi="fa-IR"/>
+        </w:rPr>
+      </w:pPr>
+      <w:r>
+        <w:rPr>
+          <w:rFonts w:cs="B Compset"/>
+          <w:rtl/>
+          <w:lang w:bidi="fa-IR"/>
+        </w:rPr>
+        <w:t>آینده در گذشته کامل استمراری</w:t>
+      </w:r>
+      <w:r>
+        <w:rPr>
+          <w:rFonts w:ascii="Cambria" w:hAnsi="Cambria" w:cs="Cambria" w:hint="cs"/>
+          <w:rtl/>
+          <w:lang w:bidi="fa-IR"/>
+        </w:rPr>
+        <w:t> </w:t>
+      </w:r>
+      <w:r>
+        <w:rPr>
+          <w:rFonts w:cs="B Compset"/>
+          <w:rtl/>
+          <w:lang w:bidi="fa-IR"/>
+        </w:rPr>
+        <w:t>همانند</w:t>
+      </w:r>
+      <w:hyperlink r:id="rId117" w:history="1">
+        <w:r>
+          <w:rPr>
+            <w:rFonts w:cs="B Compset"/>
+            <w:lang w:bidi="fa-IR"/>
+          </w:rPr>
+          <w:t> </w:t>
+        </w:r>
+        <w:r>
+          <w:rPr>
+            <w:rFonts w:cs="B Compset"/>
+            <w:rtl/>
+            <w:lang w:bidi="fa-IR"/>
+          </w:rPr>
+          <w:t>زمان آینده در گذشته کامل</w:t>
+        </w:r>
+      </w:hyperlink>
+      <w:r>
+        <w:rPr>
+          <w:rFonts w:cs="B Compset"/>
+          <w:lang w:bidi="fa-IR"/>
+        </w:rPr>
+        <w:t> </w:t>
+      </w:r>
+      <w:r>
+        <w:rPr>
+          <w:rFonts w:cs="B Compset"/>
+          <w:rtl/>
+          <w:lang w:bidi="fa-IR"/>
+        </w:rPr>
+        <w:t>است. با این تفاوت که بر استمرار عمل دوم دلالت می کند</w:t>
+      </w:r>
+      <w:r>
+        <w:rPr>
+          <w:rFonts w:cs="B Compset" w:hint="cs"/>
+          <w:rtl/>
+          <w:lang w:bidi="fa-IR"/>
+        </w:rPr>
+        <w:t xml:space="preserve">. </w:t>
+      </w:r>
+      <w:r>
+        <w:rPr>
+          <w:rFonts w:cs="B Compset" w:hint="cs"/>
+          <w:rtl/>
+          <w:lang w:bidi="fa-IR"/>
+        </w:rPr>
+        <w:t xml:space="preserve">اینجا از </w:t>
+      </w:r>
+      <w:r>
+        <w:rPr>
+          <w:rFonts w:cs="B Compset"/>
+          <w:lang w:bidi="fa-IR"/>
+        </w:rPr>
+        <w:t xml:space="preserve">would , should </w:t>
+      </w:r>
+      <w:r>
+        <w:rPr>
+          <w:rFonts w:cs="B Compset" w:hint="cs"/>
+          <w:rtl/>
+          <w:lang w:bidi="fa-IR"/>
+        </w:rPr>
+        <w:t xml:space="preserve"> استفاده می شود. </w:t>
       </w:r>
     </w:p>
     <w:p>
@@ -6286,116 +7354,130 @@
         <w:bidi/>
         <w:spacing w:line="240" w:lineRule="auto"/>
         <w:rPr>
-          <w:rFonts w:cs="Arial"/>
-        </w:rPr>
-      </w:pPr>
-    </w:p>
-    <w:p>
-      <w:pPr>
-        <w:pStyle w:val="ListParagraph"/>
-        <w:numPr>
-          <w:ilvl w:val="0"/>
-          <w:numId w:val="5"/>
-        </w:numPr>
-        <w:bidi/>
-        <w:spacing w:line="240" w:lineRule="auto"/>
-        <w:rPr>
-          <w:rFonts w:cs="Arial"/>
-        </w:rPr>
-      </w:pPr>
-      <w:r>
-        <w:rPr>
-          <w:rFonts w:cs="Cambria"/>
-        </w:rPr>
-        <w:t>Future in the past perfect</w:t>
-      </w:r>
-      <w:r>
-        <w:rPr>
-          <w:rFonts w:cs="Cambria"/>
-        </w:rPr>
-        <w:t xml:space="preserve"> </w:t>
-      </w:r>
-      <w:r>
-        <w:rPr>
-          <w:rFonts w:cs="Cambria"/>
-        </w:rPr>
-        <w:t>continuous</w:t>
-      </w:r>
-    </w:p>
-    <w:p>
-      <w:pPr>
-        <w:pStyle w:val="ListParagraph"/>
-        <w:numPr>
-          <w:ilvl w:val="1"/>
-          <w:numId w:val="5"/>
-        </w:numPr>
-        <w:bidi/>
-        <w:spacing w:line="240" w:lineRule="auto"/>
-        <w:rPr>
-          <w:rFonts w:cs="Arial"/>
-        </w:rPr>
-      </w:pPr>
-      <w:r>
-        <w:rPr>
-          <w:rFonts w:cs="Arial" w:hint="cs"/>
-          <w:rtl/>
-        </w:rPr>
-        <w:t xml:space="preserve"> </w:t>
-      </w:r>
-    </w:p>
-    <w:p>
-      <w:pPr>
-        <w:pStyle w:val="ListParagraph"/>
-        <w:numPr>
-          <w:ilvl w:val="1"/>
-          <w:numId w:val="5"/>
-        </w:numPr>
-        <w:bidi/>
-        <w:spacing w:line="240" w:lineRule="auto"/>
-        <w:rPr>
-          <w:rFonts w:cs="Arial"/>
-        </w:rPr>
-      </w:pPr>
-      <w:r>
-        <w:rPr>
-          <w:rFonts w:cs="Arial" w:hint="cs"/>
-          <w:rtl/>
-        </w:rPr>
-        <w:t xml:space="preserve"> </w:t>
-      </w:r>
-    </w:p>
-    <w:p>
-      <w:pPr>
-        <w:pStyle w:val="ListParagraph"/>
-        <w:numPr>
-          <w:ilvl w:val="1"/>
-          <w:numId w:val="5"/>
-        </w:numPr>
-        <w:bidi/>
-        <w:spacing w:line="240" w:lineRule="auto"/>
-        <w:rPr>
-          <w:rFonts w:cs="Arial"/>
-        </w:rPr>
-      </w:pPr>
-    </w:p>
-    <w:p>
-      <w:pPr>
-        <w:pStyle w:val="ListParagraph"/>
-        <w:bidi/>
-        <w:spacing w:line="240" w:lineRule="auto"/>
-        <w:rPr>
-          <w:rFonts w:cs="Arial"/>
-        </w:rPr>
-      </w:pPr>
+          <w:rFonts w:cs="B Compset"/>
+          <w:lang w:bidi="fa-IR"/>
+        </w:rPr>
+      </w:pPr>
+      <w:r>
+        <w:rPr>
+          <w:rFonts w:cs="B Compset" w:hint="cs"/>
+          <w:rtl/>
+          <w:lang w:bidi="fa-IR"/>
+        </w:rPr>
+        <w:t>در جملات شرطی استفاده می گردد.</w:t>
+      </w:r>
     </w:p>
     <w:sectPr>
+      <w:footerReference w:type="default" r:id="rId118"/>
       <w:pgSz w:w="16838" w:h="11906" w:orient="landscape" w:code="9"/>
-      <w:pgMar w:top="180" w:right="180" w:bottom="270" w:left="540" w:header="720" w:footer="720" w:gutter="0"/>
+      <w:pgMar w:top="810" w:right="180" w:bottom="1170" w:left="540" w:header="720" w:footer="720" w:gutter="0"/>
       <w:cols w:space="720"/>
       <w:docGrid w:linePitch="360"/>
     </w:sectPr>
   </w:body>
 </w:document>
+</file>
+
+<file path=word/endnotes.xml><?xml version="1.0" encoding="utf-8"?>
+<w:endnotes xmlns:wpc="http://schemas.microsoft.com/office/word/2010/wordprocessingCanvas" xmlns:cx="http://schemas.microsoft.com/office/drawing/2014/chartex" xmlns:cx1="http://schemas.microsoft.com/office/drawing/2015/9/8/chartex" xmlns:cx2="http://schemas.microsoft.com/office/drawing/2015/10/21/chartex" xmlns:cx3="http://schemas.microsoft.com/office/drawing/2016/5/9/chartex" xmlns:cx4="http://schemas.microsoft.com/office/drawing/2016/5/10/chartex" xmlns:cx5="http://schemas.microsoft.com/office/drawing/2016/5/11/chartex" xmlns:cx6="http://schemas.microsoft.com/office/drawing/2016/5/12/chartex" xmlns:cx7="http://schemas.microsoft.com/office/drawing/2016/5/13/chartex" xmlns:cx8="http://schemas.microsoft.com/office/drawing/2016/5/14/chartex" xmlns:mc="http://schemas.openxmlformats.org/markup-compatibility/2006" xmlns:aink="http://schemas.microsoft.com/office/drawing/2016/ink" xmlns:am3d="http://schemas.microsoft.com/office/drawing/2017/model3d" xmlns:o="urn:schemas-microsoft-com:office:office" xmlns:oel="http://schemas.microsoft.com/office/2019/extlst" xmlns:r="http://schemas.openxmlformats.org/officeDocument/2006/relationships" xmlns:m="http://schemas.openxmlformats.org/officeDocument/2006/math" xmlns:v="urn:schemas-microsoft-com:vml" xmlns:wp14="http://schemas.microsoft.com/office/word/2010/wordprocessingDrawing" xmlns:wp="http://schemas.openxmlformats.org/drawingml/2006/wordprocessingDrawing" xmlns:w10="urn:schemas-microsoft-com:office:word" xmlns:w="http://schemas.openxmlformats.org/wordprocessingml/2006/main" xmlns:w14="http://schemas.microsoft.com/office/word/2010/wordml" xmlns:w15="http://schemas.microsoft.com/office/word/2012/wordml" xmlns:w16cex="http://schemas.microsoft.com/office/word/2018/wordml/cex" xmlns:w16cid="http://schemas.microsoft.com/office/word/2016/wordml/cid" xmlns:w16="http://schemas.microsoft.com/office/word/2018/wordml" xmlns:w16du="http://schemas.microsoft.com/office/word/2023/wordml/word16du" xmlns:w16sdtdh="http://schemas.microsoft.com/office/word/2020/wordml/sdtdatahash" xmlns:w16se="http://schemas.microsoft.com/office/word/2015/wordml/symex" xmlns:wpg="http://schemas.microsoft.com/office/word/2010/wordprocessingGroup" xmlns:wpi="http://schemas.microsoft.com/office/word/2010/wordprocessingInk" xmlns:wne="http://schemas.microsoft.com/office/word/2006/wordml" xmlns:wps="http://schemas.microsoft.com/office/word/2010/wordprocessingShape" mc:Ignorable="w14 w15 w16se w16cid w16 w16cex w16sdtdh w16du wp14">
+  <w:endnote w:type="separator" w:id="-1">
+    <w:p>
+      <w:pPr>
+        <w:spacing w:after="0" w:line="240" w:lineRule="auto"/>
+      </w:pPr>
+      <w:r>
+        <w:separator/>
+      </w:r>
+    </w:p>
+  </w:endnote>
+  <w:endnote w:type="continuationSeparator" w:id="0">
+    <w:p>
+      <w:pPr>
+        <w:spacing w:after="0" w:line="240" w:lineRule="auto"/>
+      </w:pPr>
+      <w:r>
+        <w:continuationSeparator/>
+      </w:r>
+    </w:p>
+  </w:endnote>
+</w:endnotes>
+</file>
+
+<file path=word/footer1.xml><?xml version="1.0" encoding="utf-8"?>
+<w:ftr xmlns:wpc="http://schemas.microsoft.com/office/word/2010/wordprocessingCanvas" xmlns:cx="http://schemas.microsoft.com/office/drawing/2014/chartex" xmlns:cx1="http://schemas.microsoft.com/office/drawing/2015/9/8/chartex" xmlns:cx2="http://schemas.microsoft.com/office/drawing/2015/10/21/chartex" xmlns:cx3="http://schemas.microsoft.com/office/drawing/2016/5/9/chartex" xmlns:cx4="http://schemas.microsoft.com/office/drawing/2016/5/10/chartex" xmlns:cx5="http://schemas.microsoft.com/office/drawing/2016/5/11/chartex" xmlns:cx6="http://schemas.microsoft.com/office/drawing/2016/5/12/chartex" xmlns:cx7="http://schemas.microsoft.com/office/drawing/2016/5/13/chartex" xmlns:cx8="http://schemas.microsoft.com/office/drawing/2016/5/14/chartex" xmlns:mc="http://schemas.openxmlformats.org/markup-compatibility/2006" xmlns:aink="http://schemas.microsoft.com/office/drawing/2016/ink" xmlns:am3d="http://schemas.microsoft.com/office/drawing/2017/model3d" xmlns:o="urn:schemas-microsoft-com:office:office" xmlns:oel="http://schemas.microsoft.com/office/2019/extlst" xmlns:r="http://schemas.openxmlformats.org/officeDocument/2006/relationships" xmlns:m="http://schemas.openxmlformats.org/officeDocument/2006/math" xmlns:v="urn:schemas-microsoft-com:vml" xmlns:wp14="http://schemas.microsoft.com/office/word/2010/wordprocessingDrawing" xmlns:wp="http://schemas.openxmlformats.org/drawingml/2006/wordprocessingDrawing" xmlns:w10="urn:schemas-microsoft-com:office:word" xmlns:w="http://schemas.openxmlformats.org/wordprocessingml/2006/main" xmlns:w14="http://schemas.microsoft.com/office/word/2010/wordml" xmlns:w15="http://schemas.microsoft.com/office/word/2012/wordml" xmlns:w16cex="http://schemas.microsoft.com/office/word/2018/wordml/cex" xmlns:w16cid="http://schemas.microsoft.com/office/word/2016/wordml/cid" xmlns:w16="http://schemas.microsoft.com/office/word/2018/wordml" xmlns:w16du="http://schemas.microsoft.com/office/word/2023/wordml/word16du" xmlns:w16sdtdh="http://schemas.microsoft.com/office/word/2020/wordml/sdtdatahash" xmlns:w16se="http://schemas.microsoft.com/office/word/2015/wordml/symex" xmlns:wpg="http://schemas.microsoft.com/office/word/2010/wordprocessingGroup" xmlns:wpi="http://schemas.microsoft.com/office/word/2010/wordprocessingInk" xmlns:wne="http://schemas.microsoft.com/office/word/2006/wordml" xmlns:wps="http://schemas.microsoft.com/office/word/2010/wordprocessingShape" mc:Ignorable="w14 w15 w16se w16cid w16 w16cex w16sdtdh w16du wp14">
+  <w:sdt>
+    <w:sdtPr>
+      <w:id w:val="-507067819"/>
+      <w:docPartObj>
+        <w:docPartGallery w:val="Page Numbers (Bottom of Page)"/>
+        <w:docPartUnique/>
+      </w:docPartObj>
+    </w:sdtPr>
+    <w:sdtEndPr>
+      <w:rPr>
+        <w:noProof/>
+      </w:rPr>
+    </w:sdtEndPr>
+    <w:sdtContent>
+      <w:p>
+        <w:pPr>
+          <w:pStyle w:val="Footer"/>
+        </w:pPr>
+        <w:r>
+          <w:fldChar w:fldCharType="begin"/>
+        </w:r>
+        <w:r>
+          <w:instrText xml:space="preserve"> PAGE   \* MERGEFORMAT </w:instrText>
+        </w:r>
+        <w:r>
+          <w:fldChar w:fldCharType="separate"/>
+        </w:r>
+        <w:r>
+          <w:rPr>
+            <w:noProof/>
+          </w:rPr>
+          <w:t>2</w:t>
+        </w:r>
+        <w:r>
+          <w:rPr>
+            <w:noProof/>
+          </w:rPr>
+          <w:fldChar w:fldCharType="end"/>
+        </w:r>
+      </w:p>
+    </w:sdtContent>
+  </w:sdt>
+  <w:p>
+    <w:pPr>
+      <w:pStyle w:val="Footer"/>
+    </w:pPr>
+  </w:p>
+</w:ftr>
+</file>
+
+<file path=word/footnotes.xml><?xml version="1.0" encoding="utf-8"?>
+<w:footnotes xmlns:wpc="http://schemas.microsoft.com/office/word/2010/wordprocessingCanvas" xmlns:cx="http://schemas.microsoft.com/office/drawing/2014/chartex" xmlns:cx1="http://schemas.microsoft.com/office/drawing/2015/9/8/chartex" xmlns:cx2="http://schemas.microsoft.com/office/drawing/2015/10/21/chartex" xmlns:cx3="http://schemas.microsoft.com/office/drawing/2016/5/9/chartex" xmlns:cx4="http://schemas.microsoft.com/office/drawing/2016/5/10/chartex" xmlns:cx5="http://schemas.microsoft.com/office/drawing/2016/5/11/chartex" xmlns:cx6="http://schemas.microsoft.com/office/drawing/2016/5/12/chartex" xmlns:cx7="http://schemas.microsoft.com/office/drawing/2016/5/13/chartex" xmlns:cx8="http://schemas.microsoft.com/office/drawing/2016/5/14/chartex" xmlns:mc="http://schemas.openxmlformats.org/markup-compatibility/2006" xmlns:aink="http://schemas.microsoft.com/office/drawing/2016/ink" xmlns:am3d="http://schemas.microsoft.com/office/drawing/2017/model3d" xmlns:o="urn:schemas-microsoft-com:office:office" xmlns:oel="http://schemas.microsoft.com/office/2019/extlst" xmlns:r="http://schemas.openxmlformats.org/officeDocument/2006/relationships" xmlns:m="http://schemas.openxmlformats.org/officeDocument/2006/math" xmlns:v="urn:schemas-microsoft-com:vml" xmlns:wp14="http://schemas.microsoft.com/office/word/2010/wordprocessingDrawing" xmlns:wp="http://schemas.openxmlformats.org/drawingml/2006/wordprocessingDrawing" xmlns:w10="urn:schemas-microsoft-com:office:word" xmlns:w="http://schemas.openxmlformats.org/wordprocessingml/2006/main" xmlns:w14="http://schemas.microsoft.com/office/word/2010/wordml" xmlns:w15="http://schemas.microsoft.com/office/word/2012/wordml" xmlns:w16cex="http://schemas.microsoft.com/office/word/2018/wordml/cex" xmlns:w16cid="http://schemas.microsoft.com/office/word/2016/wordml/cid" xmlns:w16="http://schemas.microsoft.com/office/word/2018/wordml" xmlns:w16du="http://schemas.microsoft.com/office/word/2023/wordml/word16du" xmlns:w16sdtdh="http://schemas.microsoft.com/office/word/2020/wordml/sdtdatahash" xmlns:w16se="http://schemas.microsoft.com/office/word/2015/wordml/symex" xmlns:wpg="http://schemas.microsoft.com/office/word/2010/wordprocessingGroup" xmlns:wpi="http://schemas.microsoft.com/office/word/2010/wordprocessingInk" xmlns:wne="http://schemas.microsoft.com/office/word/2006/wordml" xmlns:wps="http://schemas.microsoft.com/office/word/2010/wordprocessingShape" mc:Ignorable="w14 w15 w16se w16cid w16 w16cex w16sdtdh w16du wp14">
+  <w:footnote w:type="separator" w:id="-1">
+    <w:p>
+      <w:pPr>
+        <w:spacing w:after="0" w:line="240" w:lineRule="auto"/>
+      </w:pPr>
+      <w:r>
+        <w:separator/>
+      </w:r>
+    </w:p>
+  </w:footnote>
+  <w:footnote w:type="continuationSeparator" w:id="0">
+    <w:p>
+      <w:pPr>
+        <w:spacing w:after="0" w:line="240" w:lineRule="auto"/>
+      </w:pPr>
+      <w:r>
+        <w:continuationSeparator/>
+      </w:r>
+    </w:p>
+  </w:footnote>
+</w:footnotes>
 </file>
 
 <file path=word/numbering.xml><?xml version="1.0" encoding="utf-8"?>
@@ -6852,6 +7934,304 @@
     </w:lvl>
   </w:abstractNum>
   <w:abstractNum w:abstractNumId="4" w15:restartNumberingAfterBreak="0">
+    <w:nsid w:val="0C4020B7"/>
+    <w:multiLevelType w:val="multilevel"/>
+    <w:tmpl w:val="6EEA7AD0"/>
+    <w:lvl w:ilvl="0">
+      <w:start w:val="1"/>
+      <w:numFmt w:val="bullet"/>
+      <w:lvlText w:val=""/>
+      <w:lvlJc w:val="left"/>
+      <w:pPr>
+        <w:tabs>
+          <w:tab w:val="num" w:pos="720"/>
+        </w:tabs>
+        <w:ind w:left="720" w:hanging="360"/>
+      </w:pPr>
+      <w:rPr>
+        <w:rFonts w:ascii="Symbol" w:hAnsi="Symbol" w:hint="default"/>
+        <w:sz w:val="20"/>
+      </w:rPr>
+    </w:lvl>
+    <w:lvl w:ilvl="1" w:tentative="1">
+      <w:start w:val="1"/>
+      <w:numFmt w:val="bullet"/>
+      <w:lvlText w:val="o"/>
+      <w:lvlJc w:val="left"/>
+      <w:pPr>
+        <w:tabs>
+          <w:tab w:val="num" w:pos="1440"/>
+        </w:tabs>
+        <w:ind w:left="1440" w:hanging="360"/>
+      </w:pPr>
+      <w:rPr>
+        <w:rFonts w:ascii="Courier New" w:hAnsi="Courier New" w:hint="default"/>
+        <w:sz w:val="20"/>
+      </w:rPr>
+    </w:lvl>
+    <w:lvl w:ilvl="2" w:tentative="1">
+      <w:start w:val="1"/>
+      <w:numFmt w:val="bullet"/>
+      <w:lvlText w:val=""/>
+      <w:lvlJc w:val="left"/>
+      <w:pPr>
+        <w:tabs>
+          <w:tab w:val="num" w:pos="2160"/>
+        </w:tabs>
+        <w:ind w:left="2160" w:hanging="360"/>
+      </w:pPr>
+      <w:rPr>
+        <w:rFonts w:ascii="Wingdings" w:hAnsi="Wingdings" w:hint="default"/>
+        <w:sz w:val="20"/>
+      </w:rPr>
+    </w:lvl>
+    <w:lvl w:ilvl="3" w:tentative="1">
+      <w:start w:val="1"/>
+      <w:numFmt w:val="bullet"/>
+      <w:lvlText w:val=""/>
+      <w:lvlJc w:val="left"/>
+      <w:pPr>
+        <w:tabs>
+          <w:tab w:val="num" w:pos="2880"/>
+        </w:tabs>
+        <w:ind w:left="2880" w:hanging="360"/>
+      </w:pPr>
+      <w:rPr>
+        <w:rFonts w:ascii="Wingdings" w:hAnsi="Wingdings" w:hint="default"/>
+        <w:sz w:val="20"/>
+      </w:rPr>
+    </w:lvl>
+    <w:lvl w:ilvl="4" w:tentative="1">
+      <w:start w:val="1"/>
+      <w:numFmt w:val="bullet"/>
+      <w:lvlText w:val=""/>
+      <w:lvlJc w:val="left"/>
+      <w:pPr>
+        <w:tabs>
+          <w:tab w:val="num" w:pos="3600"/>
+        </w:tabs>
+        <w:ind w:left="3600" w:hanging="360"/>
+      </w:pPr>
+      <w:rPr>
+        <w:rFonts w:ascii="Wingdings" w:hAnsi="Wingdings" w:hint="default"/>
+        <w:sz w:val="20"/>
+      </w:rPr>
+    </w:lvl>
+    <w:lvl w:ilvl="5" w:tentative="1">
+      <w:start w:val="1"/>
+      <w:numFmt w:val="bullet"/>
+      <w:lvlText w:val=""/>
+      <w:lvlJc w:val="left"/>
+      <w:pPr>
+        <w:tabs>
+          <w:tab w:val="num" w:pos="4320"/>
+        </w:tabs>
+        <w:ind w:left="4320" w:hanging="360"/>
+      </w:pPr>
+      <w:rPr>
+        <w:rFonts w:ascii="Wingdings" w:hAnsi="Wingdings" w:hint="default"/>
+        <w:sz w:val="20"/>
+      </w:rPr>
+    </w:lvl>
+    <w:lvl w:ilvl="6" w:tentative="1">
+      <w:start w:val="1"/>
+      <w:numFmt w:val="bullet"/>
+      <w:lvlText w:val=""/>
+      <w:lvlJc w:val="left"/>
+      <w:pPr>
+        <w:tabs>
+          <w:tab w:val="num" w:pos="5040"/>
+        </w:tabs>
+        <w:ind w:left="5040" w:hanging="360"/>
+      </w:pPr>
+      <w:rPr>
+        <w:rFonts w:ascii="Wingdings" w:hAnsi="Wingdings" w:hint="default"/>
+        <w:sz w:val="20"/>
+      </w:rPr>
+    </w:lvl>
+    <w:lvl w:ilvl="7" w:tentative="1">
+      <w:start w:val="1"/>
+      <w:numFmt w:val="bullet"/>
+      <w:lvlText w:val=""/>
+      <w:lvlJc w:val="left"/>
+      <w:pPr>
+        <w:tabs>
+          <w:tab w:val="num" w:pos="5760"/>
+        </w:tabs>
+        <w:ind w:left="5760" w:hanging="360"/>
+      </w:pPr>
+      <w:rPr>
+        <w:rFonts w:ascii="Wingdings" w:hAnsi="Wingdings" w:hint="default"/>
+        <w:sz w:val="20"/>
+      </w:rPr>
+    </w:lvl>
+    <w:lvl w:ilvl="8" w:tentative="1">
+      <w:start w:val="1"/>
+      <w:numFmt w:val="bullet"/>
+      <w:lvlText w:val=""/>
+      <w:lvlJc w:val="left"/>
+      <w:pPr>
+        <w:tabs>
+          <w:tab w:val="num" w:pos="6480"/>
+        </w:tabs>
+        <w:ind w:left="6480" w:hanging="360"/>
+      </w:pPr>
+      <w:rPr>
+        <w:rFonts w:ascii="Wingdings" w:hAnsi="Wingdings" w:hint="default"/>
+        <w:sz w:val="20"/>
+      </w:rPr>
+    </w:lvl>
+  </w:abstractNum>
+  <w:abstractNum w:abstractNumId="5" w15:restartNumberingAfterBreak="0">
+    <w:nsid w:val="23C61146"/>
+    <w:multiLevelType w:val="multilevel"/>
+    <w:tmpl w:val="98D8181C"/>
+    <w:lvl w:ilvl="0">
+      <w:start w:val="1"/>
+      <w:numFmt w:val="bullet"/>
+      <w:lvlText w:val=""/>
+      <w:lvlJc w:val="left"/>
+      <w:pPr>
+        <w:tabs>
+          <w:tab w:val="num" w:pos="720"/>
+        </w:tabs>
+        <w:ind w:left="720" w:hanging="360"/>
+      </w:pPr>
+      <w:rPr>
+        <w:rFonts w:ascii="Symbol" w:hAnsi="Symbol" w:hint="default"/>
+        <w:sz w:val="20"/>
+      </w:rPr>
+    </w:lvl>
+    <w:lvl w:ilvl="1" w:tentative="1">
+      <w:start w:val="1"/>
+      <w:numFmt w:val="bullet"/>
+      <w:lvlText w:val="o"/>
+      <w:lvlJc w:val="left"/>
+      <w:pPr>
+        <w:tabs>
+          <w:tab w:val="num" w:pos="1440"/>
+        </w:tabs>
+        <w:ind w:left="1440" w:hanging="360"/>
+      </w:pPr>
+      <w:rPr>
+        <w:rFonts w:ascii="Courier New" w:hAnsi="Courier New" w:hint="default"/>
+        <w:sz w:val="20"/>
+      </w:rPr>
+    </w:lvl>
+    <w:lvl w:ilvl="2" w:tentative="1">
+      <w:start w:val="1"/>
+      <w:numFmt w:val="bullet"/>
+      <w:lvlText w:val=""/>
+      <w:lvlJc w:val="left"/>
+      <w:pPr>
+        <w:tabs>
+          <w:tab w:val="num" w:pos="2160"/>
+        </w:tabs>
+        <w:ind w:left="2160" w:hanging="360"/>
+      </w:pPr>
+      <w:rPr>
+        <w:rFonts w:ascii="Wingdings" w:hAnsi="Wingdings" w:hint="default"/>
+        <w:sz w:val="20"/>
+      </w:rPr>
+    </w:lvl>
+    <w:lvl w:ilvl="3" w:tentative="1">
+      <w:start w:val="1"/>
+      <w:numFmt w:val="bullet"/>
+      <w:lvlText w:val=""/>
+      <w:lvlJc w:val="left"/>
+      <w:pPr>
+        <w:tabs>
+          <w:tab w:val="num" w:pos="2880"/>
+        </w:tabs>
+        <w:ind w:left="2880" w:hanging="360"/>
+      </w:pPr>
+      <w:rPr>
+        <w:rFonts w:ascii="Wingdings" w:hAnsi="Wingdings" w:hint="default"/>
+        <w:sz w:val="20"/>
+      </w:rPr>
+    </w:lvl>
+    <w:lvl w:ilvl="4" w:tentative="1">
+      <w:start w:val="1"/>
+      <w:numFmt w:val="bullet"/>
+      <w:lvlText w:val=""/>
+      <w:lvlJc w:val="left"/>
+      <w:pPr>
+        <w:tabs>
+          <w:tab w:val="num" w:pos="3600"/>
+        </w:tabs>
+        <w:ind w:left="3600" w:hanging="360"/>
+      </w:pPr>
+      <w:rPr>
+        <w:rFonts w:ascii="Wingdings" w:hAnsi="Wingdings" w:hint="default"/>
+        <w:sz w:val="20"/>
+      </w:rPr>
+    </w:lvl>
+    <w:lvl w:ilvl="5" w:tentative="1">
+      <w:start w:val="1"/>
+      <w:numFmt w:val="bullet"/>
+      <w:lvlText w:val=""/>
+      <w:lvlJc w:val="left"/>
+      <w:pPr>
+        <w:tabs>
+          <w:tab w:val="num" w:pos="4320"/>
+        </w:tabs>
+        <w:ind w:left="4320" w:hanging="360"/>
+      </w:pPr>
+      <w:rPr>
+        <w:rFonts w:ascii="Wingdings" w:hAnsi="Wingdings" w:hint="default"/>
+        <w:sz w:val="20"/>
+      </w:rPr>
+    </w:lvl>
+    <w:lvl w:ilvl="6" w:tentative="1">
+      <w:start w:val="1"/>
+      <w:numFmt w:val="bullet"/>
+      <w:lvlText w:val=""/>
+      <w:lvlJc w:val="left"/>
+      <w:pPr>
+        <w:tabs>
+          <w:tab w:val="num" w:pos="5040"/>
+        </w:tabs>
+        <w:ind w:left="5040" w:hanging="360"/>
+      </w:pPr>
+      <w:rPr>
+        <w:rFonts w:ascii="Wingdings" w:hAnsi="Wingdings" w:hint="default"/>
+        <w:sz w:val="20"/>
+      </w:rPr>
+    </w:lvl>
+    <w:lvl w:ilvl="7" w:tentative="1">
+      <w:start w:val="1"/>
+      <w:numFmt w:val="bullet"/>
+      <w:lvlText w:val=""/>
+      <w:lvlJc w:val="left"/>
+      <w:pPr>
+        <w:tabs>
+          <w:tab w:val="num" w:pos="5760"/>
+        </w:tabs>
+        <w:ind w:left="5760" w:hanging="360"/>
+      </w:pPr>
+      <w:rPr>
+        <w:rFonts w:ascii="Wingdings" w:hAnsi="Wingdings" w:hint="default"/>
+        <w:sz w:val="20"/>
+      </w:rPr>
+    </w:lvl>
+    <w:lvl w:ilvl="8" w:tentative="1">
+      <w:start w:val="1"/>
+      <w:numFmt w:val="bullet"/>
+      <w:lvlText w:val=""/>
+      <w:lvlJc w:val="left"/>
+      <w:pPr>
+        <w:tabs>
+          <w:tab w:val="num" w:pos="6480"/>
+        </w:tabs>
+        <w:ind w:left="6480" w:hanging="360"/>
+      </w:pPr>
+      <w:rPr>
+        <w:rFonts w:ascii="Wingdings" w:hAnsi="Wingdings" w:hint="default"/>
+        <w:sz w:val="20"/>
+      </w:rPr>
+    </w:lvl>
+  </w:abstractNum>
+  <w:abstractNum w:abstractNumId="6" w15:restartNumberingAfterBreak="0">
     <w:nsid w:val="41976ECB"/>
     <w:multiLevelType w:val="hybridMultilevel"/>
     <w:tmpl w:val="3F96BCC0"/>
@@ -6964,7 +8344,7 @@
       </w:rPr>
     </w:lvl>
   </w:abstractNum>
-  <w:abstractNum w:abstractNumId="5" w15:restartNumberingAfterBreak="0">
+  <w:abstractNum w:abstractNumId="7" w15:restartNumberingAfterBreak="0">
     <w:nsid w:val="44082D75"/>
     <w:multiLevelType w:val="hybridMultilevel"/>
     <w:tmpl w:val="7FCE92C2"/>
@@ -7077,7 +8457,7 @@
       </w:rPr>
     </w:lvl>
   </w:abstractNum>
-  <w:abstractNum w:abstractNumId="6" w15:restartNumberingAfterBreak="0">
+  <w:abstractNum w:abstractNumId="8" w15:restartNumberingAfterBreak="0">
     <w:nsid w:val="445E14D4"/>
     <w:multiLevelType w:val="hybridMultilevel"/>
     <w:tmpl w:val="819CA468"/>
@@ -7190,7 +8570,7 @@
       </w:rPr>
     </w:lvl>
   </w:abstractNum>
-  <w:abstractNum w:abstractNumId="7" w15:restartNumberingAfterBreak="0">
+  <w:abstractNum w:abstractNumId="9" w15:restartNumberingAfterBreak="0">
     <w:nsid w:val="4C040D46"/>
     <w:multiLevelType w:val="hybridMultilevel"/>
     <w:tmpl w:val="D9BA3CE2"/>
@@ -7276,7 +8656,7 @@
       </w:pPr>
     </w:lvl>
   </w:abstractNum>
-  <w:abstractNum w:abstractNumId="8" w15:restartNumberingAfterBreak="0">
+  <w:abstractNum w:abstractNumId="10" w15:restartNumberingAfterBreak="0">
     <w:nsid w:val="6D117421"/>
     <w:multiLevelType w:val="multilevel"/>
     <w:tmpl w:val="04090021"/>
@@ -7390,22 +8770,22 @@
     </w:lvl>
   </w:abstractNum>
   <w:num w:numId="1" w16cid:durableId="553197918">
-    <w:abstractNumId w:val="4"/>
+    <w:abstractNumId w:val="6"/>
   </w:num>
   <w:num w:numId="2" w16cid:durableId="1682004072">
-    <w:abstractNumId w:val="7"/>
+    <w:abstractNumId w:val="9"/>
   </w:num>
   <w:num w:numId="3" w16cid:durableId="1295672094">
     <w:abstractNumId w:val="2"/>
   </w:num>
   <w:num w:numId="4" w16cid:durableId="1694645673">
-    <w:abstractNumId w:val="5"/>
+    <w:abstractNumId w:val="7"/>
   </w:num>
   <w:num w:numId="5" w16cid:durableId="1445420698">
     <w:abstractNumId w:val="1"/>
   </w:num>
   <w:num w:numId="6" w16cid:durableId="10029288">
-    <w:abstractNumId w:val="8"/>
+    <w:abstractNumId w:val="10"/>
   </w:num>
   <w:num w:numId="7" w16cid:durableId="21132639">
     <w:abstractNumId w:val="0"/>
@@ -7414,7 +8794,13 @@
     <w:abstractNumId w:val="3"/>
   </w:num>
   <w:num w:numId="9" w16cid:durableId="52848438">
-    <w:abstractNumId w:val="6"/>
+    <w:abstractNumId w:val="8"/>
+  </w:num>
+  <w:num w:numId="10" w16cid:durableId="142742877">
+    <w:abstractNumId w:val="4"/>
+  </w:num>
+  <w:num w:numId="11" w16cid:durableId="476606830">
+    <w:abstractNumId w:val="5"/>
   </w:num>
 </w:numbering>
 </file>
@@ -7965,6 +9351,50 @@
       <w14:ligatures w14:val="none"/>
     </w:rPr>
   </w:style>
+  <w:style w:type="paragraph" w:styleId="Header">
+    <w:name w:val="header"/>
+    <w:basedOn w:val="Normal"/>
+    <w:link w:val="HeaderChar"/>
+    <w:uiPriority w:val="99"/>
+    <w:unhideWhenUsed/>
+    <w:rsid w:val="009350BA"/>
+    <w:pPr>
+      <w:tabs>
+        <w:tab w:val="center" w:pos="4680"/>
+        <w:tab w:val="right" w:pos="9360"/>
+      </w:tabs>
+      <w:spacing w:after="0" w:line="240" w:lineRule="auto"/>
+    </w:pPr>
+  </w:style>
+  <w:style w:type="character" w:customStyle="1" w:styleId="HeaderChar">
+    <w:name w:val="Header Char"/>
+    <w:basedOn w:val="DefaultParagraphFont"/>
+    <w:link w:val="Header"/>
+    <w:uiPriority w:val="99"/>
+    <w:rsid w:val="009350BA"/>
+  </w:style>
+  <w:style w:type="paragraph" w:styleId="Footer">
+    <w:name w:val="footer"/>
+    <w:basedOn w:val="Normal"/>
+    <w:link w:val="FooterChar"/>
+    <w:uiPriority w:val="99"/>
+    <w:unhideWhenUsed/>
+    <w:rsid w:val="009350BA"/>
+    <w:pPr>
+      <w:tabs>
+        <w:tab w:val="center" w:pos="4680"/>
+        <w:tab w:val="right" w:pos="9360"/>
+      </w:tabs>
+      <w:spacing w:after="0" w:line="240" w:lineRule="auto"/>
+    </w:pPr>
+  </w:style>
+  <w:style w:type="character" w:customStyle="1" w:styleId="FooterChar">
+    <w:name w:val="Footer Char"/>
+    <w:basedOn w:val="DefaultParagraphFont"/>
+    <w:link w:val="Footer"/>
+    <w:uiPriority w:val="99"/>
+    <w:rsid w:val="009350BA"/>
+  </w:style>
 </w:styles>
 </file>
 

</xml_diff>